<commit_message>
some updates to PIAs
</commit_message>
<xml_diff>
--- a/cybersec/RGPD/internal docs/aipd-dp1.docx
+++ b/cybersec/RGPD/internal docs/aipd-dp1.docx
@@ -761,17 +761,7 @@
                 <w:szCs w:val="20"/>
                 <w:lang w:val="en-GB" w:eastAsia="en-GB" w:bidi="ar-SA"/>
               </w:rPr>
-              <w:t xml:space="preserve">It is deleted upon the user’s request </w:t>
-            </w:r>
-            <w:r>
-              <w:rPr>
-                <w:rFonts w:eastAsia="Times New Roman" w:cs="Times New Roman"/>
-                <w:kern w:val="0"/>
-                <w:szCs w:val="20"/>
-                <w:shd w:fill="EC9BA4" w:val="clear"/>
-                <w:lang w:val="en-GB" w:eastAsia="en-GB" w:bidi="ar-SA"/>
-              </w:rPr>
-              <w:t>OR IF WE DECIDE TO END THE ACCOUNT ??</w:t>
+              <w:t>It is deleted upon the user’s request.</w:t>
             </w:r>
           </w:p>
           <w:p>
@@ -798,27 +788,7 @@
                 <w:shd w:fill="auto" w:val="clear"/>
                 <w:lang w:val="en-GB" w:eastAsia="en-GB" w:bidi="ar-SA"/>
               </w:rPr>
-              <w:t xml:space="preserve">It is not to be shared with any entity, </w:t>
-            </w:r>
-            <w:r>
-              <w:rPr>
-                <w:rFonts w:eastAsia="Times New Roman" w:cs="Times New Roman"/>
-                <w:kern w:val="0"/>
-                <w:szCs w:val="20"/>
-                <w:shd w:fill="auto" w:val="clear"/>
-                <w:lang w:val="en-GB" w:eastAsia="en-GB" w:bidi="ar-SA"/>
-              </w:rPr>
-              <w:t>and processing it does not involve any high risk to the rights and/or privacy to the user</w:t>
-            </w:r>
-            <w:r>
-              <w:rPr>
-                <w:rFonts w:eastAsia="Times New Roman" w:cs="Times New Roman"/>
-                <w:kern w:val="0"/>
-                <w:szCs w:val="20"/>
-                <w:shd w:fill="auto" w:val="clear"/>
-                <w:lang w:val="en-GB" w:eastAsia="en-GB" w:bidi="ar-SA"/>
-              </w:rPr>
-              <w:t>.</w:t>
+              <w:t>It is not to be shared with any entity, and processing it does not involve any high risk to the rights and/or privacy to the user.</w:t>
             </w:r>
           </w:p>
         </w:tc>
@@ -930,8 +900,21 @@
                 <w:szCs w:val="20"/>
                 <w:lang w:val="en-GB" w:eastAsia="en-GB" w:bidi="ar-SA"/>
               </w:rPr>
-              <w:t xml:space="preserve">The processed data is the user’s email address. It </w:t>
-            </w:r>
+              <w:t>The processed data is the user’s email address. It does not fall under any special category, and is not considered a sensitive data.</w:t>
+            </w:r>
+          </w:p>
+          <w:p>
+            <w:pPr>
+              <w:pStyle w:val="Normal"/>
+              <w:widowControl w:val="false"/>
+              <w:suppressAutoHyphens w:val="true"/>
+              <w:spacing w:lineRule="auto" w:line="240" w:before="120" w:after="120"/>
+              <w:jc w:val="left"/>
+              <w:rPr>
+                <w:rFonts w:ascii="Verdana" w:hAnsi="Verdana"/>
+                <w:lang w:val="en-US"/>
+              </w:rPr>
+            </w:pPr>
             <w:r>
               <w:rPr>
                 <w:rFonts w:eastAsia="Times New Roman" w:cs="Times New Roman"/>
@@ -939,56 +922,7 @@
                 <w:szCs w:val="20"/>
                 <w:lang w:val="en-GB" w:eastAsia="en-GB" w:bidi="ar-SA"/>
               </w:rPr>
-              <w:t>does not fall under any special category, and</w:t>
-            </w:r>
-            <w:r>
-              <w:rPr>
-                <w:rFonts w:eastAsia="Times New Roman" w:cs="Times New Roman"/>
-                <w:kern w:val="0"/>
-                <w:szCs w:val="20"/>
-                <w:lang w:val="en-GB" w:eastAsia="en-GB" w:bidi="ar-SA"/>
-              </w:rPr>
-              <w:t xml:space="preserve"> is not considered a sensitive data.</w:t>
-            </w:r>
-          </w:p>
-          <w:p>
-            <w:pPr>
-              <w:pStyle w:val="Normal"/>
-              <w:widowControl w:val="false"/>
-              <w:suppressAutoHyphens w:val="true"/>
-              <w:spacing w:lineRule="auto" w:line="240" w:before="120" w:after="120"/>
-              <w:jc w:val="left"/>
-              <w:rPr>
-                <w:rFonts w:ascii="Verdana" w:hAnsi="Verdana"/>
-                <w:lang w:val="en-US"/>
-              </w:rPr>
-            </w:pPr>
-            <w:r>
-              <w:rPr>
-                <w:rFonts w:eastAsia="Times New Roman" w:cs="Times New Roman"/>
-                <w:kern w:val="0"/>
-                <w:szCs w:val="20"/>
-                <w:lang w:val="en-GB" w:eastAsia="en-GB" w:bidi="ar-SA"/>
-              </w:rPr>
-              <w:t xml:space="preserve">It is collected once, on registration. All users must supply this data, </w:t>
-            </w:r>
-            <w:r>
-              <w:rPr>
-                <w:rFonts w:eastAsia="Times New Roman" w:cs="Times New Roman"/>
-                <w:kern w:val="0"/>
-                <w:szCs w:val="20"/>
-                <w:lang w:val="en-GB" w:eastAsia="en-GB" w:bidi="ar-SA"/>
-              </w:rPr>
-              <w:t>regardless of their geographic region when registering – the data will not be re-processed if the user accesses the website from a different area</w:t>
-            </w:r>
-            <w:r>
-              <w:rPr>
-                <w:rFonts w:eastAsia="Times New Roman" w:cs="Times New Roman"/>
-                <w:kern w:val="0"/>
-                <w:szCs w:val="20"/>
-                <w:lang w:val="en-GB" w:eastAsia="en-GB" w:bidi="ar-SA"/>
-              </w:rPr>
-              <w:t>. It is used only for security concerns, and kept until the account is deleted.</w:t>
+              <w:t>It is collected once, on registration. All users must supply this data, regardless of their geographic region when registering – the data will not be re-processed if the user accesses the website from a different area. It is used only for security concerns, and kept until the account is deleted.</w:t>
             </w:r>
           </w:p>
         </w:tc>
@@ -1100,35 +1034,31 @@
                 <w:szCs w:val="20"/>
                 <w:lang w:val="en-GB" w:eastAsia="en-GB" w:bidi="ar-SA"/>
               </w:rPr>
-              <w:t xml:space="preserve">The individuals are considered customers of the website. </w:t>
-            </w:r>
-            <w:r>
-              <w:rPr>
-                <w:rFonts w:eastAsia="Times New Roman" w:cs="Times New Roman"/>
-                <w:kern w:val="0"/>
-                <w:szCs w:val="20"/>
-                <w:lang w:val="en-GB" w:eastAsia="en-GB" w:bidi="ar-SA"/>
-              </w:rPr>
-              <w:t>While their are logged in to their account, they can see the data and</w:t>
-            </w:r>
-            <w:r>
-              <w:rPr>
-                <w:rFonts w:eastAsia="Times New Roman" w:cs="Times New Roman"/>
-                <w:kern w:val="0"/>
-                <w:szCs w:val="20"/>
-                <w:lang w:val="en-GB" w:eastAsia="en-GB" w:bidi="ar-SA"/>
-              </w:rPr>
-              <w:t xml:space="preserve"> modify it </w:t>
-            </w:r>
-            <w:r>
-              <w:rPr>
-                <w:rFonts w:eastAsia="Times New Roman" w:cs="Times New Roman"/>
+              <w:t>The individuals are considered customers of the website. While their are logged in to their account, they can see the data and modify it.</w:t>
+            </w:r>
+          </w:p>
+          <w:p>
+            <w:pPr>
+              <w:pStyle w:val="Normal"/>
+              <w:widowControl w:val="false"/>
+              <w:suppressAutoHyphens w:val="true"/>
+              <w:spacing w:lineRule="auto" w:line="240" w:before="120" w:after="120"/>
+              <w:jc w:val="left"/>
+              <w:rPr>
+                <w:rFonts w:ascii="Verdana" w:hAnsi="Verdana"/>
+                <w:lang w:val="en-US"/>
+              </w:rPr>
+            </w:pPr>
+            <w:r>
+              <w:rPr>
+                <w:rFonts w:eastAsia="Times New Roman" w:cs="Times New Roman"/>
+                <w:color w:val="000000"/>
                 <w:kern w:val="0"/>
                 <w:szCs w:val="20"/>
                 <w:shd w:fill="EC9BA4" w:val="clear"/>
                 <w:lang w:val="en-GB" w:eastAsia="en-GB" w:bidi="ar-SA"/>
               </w:rPr>
-              <w:t>as will (may want to put a max change for a given time? Avoid 10 changes per second?</w:t>
+              <w:t>EXPECTATION</w:t>
             </w:r>
             <w:r>
               <w:rPr>
@@ -1137,188 +1067,82 @@
                 <w:szCs w:val="20"/>
                 <w:lang w:val="en-GB" w:eastAsia="en-GB" w:bidi="ar-SA"/>
               </w:rPr>
-              <w:t>).</w:t>
-            </w:r>
-          </w:p>
-          <w:p>
-            <w:pPr>
-              <w:pStyle w:val="Normal"/>
-              <w:widowControl w:val="false"/>
-              <w:suppressAutoHyphens w:val="true"/>
-              <w:spacing w:lineRule="auto" w:line="240" w:before="120" w:after="120"/>
-              <w:jc w:val="left"/>
-              <w:rPr>
-                <w:rFonts w:ascii="Verdana" w:hAnsi="Verdana"/>
-                <w:lang w:val="en-US"/>
-              </w:rPr>
-            </w:pPr>
-            <w:r>
-              <w:rPr>
-                <w:rFonts w:eastAsia="Times New Roman" w:cs="Times New Roman"/>
-                <w:color w:val="000000"/>
-                <w:kern w:val="0"/>
-                <w:szCs w:val="20"/>
-                <w:shd w:fill="EC9BA4" w:val="clear"/>
+              <w:t xml:space="preserve"> : make sure that processing details are available to users on the email to validate registration</w:t>
+            </w:r>
+            <w:r>
+              <w:rPr>
+                <w:rFonts w:eastAsia="Times New Roman" w:cs="Times New Roman"/>
+                <w:kern w:val="0"/>
+                <w:szCs w:val="20"/>
+                <w:lang w:val="en-US" w:eastAsia="en-GB" w:bidi="ar-SA"/>
+              </w:rPr>
+              <w:t>, such as what their data (email address) is used for</w:t>
+            </w:r>
+          </w:p>
+          <w:p>
+            <w:pPr>
+              <w:pStyle w:val="Normal"/>
+              <w:widowControl w:val="false"/>
+              <w:suppressAutoHyphens w:val="true"/>
+              <w:spacing w:lineRule="auto" w:line="240" w:before="120" w:after="120"/>
+              <w:jc w:val="left"/>
+              <w:rPr>
+                <w:rFonts w:ascii="Verdana" w:hAnsi="Verdana"/>
+                <w:lang w:val="en-US"/>
+              </w:rPr>
+            </w:pPr>
+            <w:r>
+              <w:rPr>
+                <w:rFonts w:eastAsia="Times New Roman" w:cs="Times New Roman"/>
+                <w:kern w:val="0"/>
+                <w:szCs w:val="20"/>
                 <w:lang w:val="en-GB" w:eastAsia="en-GB" w:bidi="ar-SA"/>
               </w:rPr>
-              <w:t>EXPECTATION</w:t>
-            </w:r>
-            <w:r>
-              <w:rPr>
-                <w:rFonts w:eastAsia="Times New Roman" w:cs="Times New Roman"/>
-                <w:kern w:val="0"/>
-                <w:szCs w:val="20"/>
-                <w:lang w:val="en-GB" w:eastAsia="en-GB" w:bidi="ar-SA"/>
-              </w:rPr>
-              <w:t xml:space="preserve"> : make sure that processing details are available to users on the email to validate registration</w:t>
-            </w:r>
-            <w:r>
-              <w:rPr>
-                <w:rFonts w:eastAsia="Times New Roman" w:cs="Times New Roman"/>
-                <w:kern w:val="0"/>
-                <w:szCs w:val="20"/>
-                <w:lang w:val="en-US" w:eastAsia="en-GB" w:bidi="ar-SA"/>
-              </w:rPr>
-              <w:t xml:space="preserve">, </w:t>
-            </w:r>
-            <w:r>
-              <w:rPr>
-                <w:rFonts w:eastAsia="Times New Roman" w:cs="Times New Roman"/>
-                <w:kern w:val="0"/>
-                <w:szCs w:val="20"/>
-                <w:lang w:val="en-US" w:eastAsia="en-GB" w:bidi="ar-SA"/>
-              </w:rPr>
-              <w:t>such as what their data (email address) is used for</w:t>
-            </w:r>
-          </w:p>
-          <w:p>
-            <w:pPr>
-              <w:pStyle w:val="Normal"/>
-              <w:widowControl w:val="false"/>
-              <w:suppressAutoHyphens w:val="true"/>
-              <w:spacing w:lineRule="auto" w:line="240" w:before="120" w:after="120"/>
-              <w:jc w:val="left"/>
-              <w:rPr>
-                <w:rFonts w:ascii="Verdana" w:hAnsi="Verdana"/>
-                <w:lang w:val="en-US"/>
-              </w:rPr>
-            </w:pPr>
-            <w:r>
-              <w:rPr>
-                <w:rFonts w:eastAsia="Times New Roman" w:cs="Times New Roman"/>
-                <w:kern w:val="0"/>
-                <w:szCs w:val="20"/>
-                <w:lang w:val="en-GB" w:eastAsia="en-GB" w:bidi="ar-SA"/>
-              </w:rPr>
-              <w:t>W</w:t>
-            </w:r>
-            <w:r>
-              <w:rPr>
-                <w:rFonts w:eastAsia="Times New Roman" w:cs="Times New Roman"/>
-                <w:kern w:val="0"/>
-                <w:szCs w:val="20"/>
-                <w:lang w:val="en-GB" w:eastAsia="en-GB" w:bidi="ar-SA"/>
-              </w:rPr>
-              <w:t xml:space="preserve">e do not </w:t>
-            </w:r>
-            <w:r>
-              <w:rPr>
-                <w:rFonts w:eastAsia="Times New Roman" w:cs="Times New Roman"/>
-                <w:kern w:val="0"/>
-                <w:szCs w:val="20"/>
-                <w:lang w:val="en-GB" w:eastAsia="en-GB" w:bidi="ar-SA"/>
-              </w:rPr>
-              <w:t>process the age of our users, therefore cannot know if children use the service</w:t>
-            </w:r>
-            <w:r>
-              <w:rPr>
-                <w:rFonts w:eastAsia="Times New Roman" w:cs="Times New Roman"/>
-                <w:kern w:val="0"/>
-                <w:szCs w:val="20"/>
-                <w:lang w:val="en-GB" w:eastAsia="en-GB" w:bidi="ar-SA"/>
-              </w:rPr>
-              <w:t xml:space="preserve">. </w:t>
-            </w:r>
-            <w:r>
-              <w:rPr>
-                <w:rFonts w:eastAsia="Times New Roman" w:cs="Times New Roman"/>
-                <w:kern w:val="0"/>
-                <w:szCs w:val="20"/>
-                <w:lang w:val="en-GB" w:eastAsia="en-GB" w:bidi="ar-SA"/>
-              </w:rPr>
-              <w:t xml:space="preserve">However, most email providers include in their terms and conditions that their user must be at least 13 years of age, or more, to use their services. For instance, Google has a list per country for the minimum age (in France you must be 14 years old minimum) ; Microsoft Services states that their users must have reached the age of majority of their place of residence, or if they are a minor, that their parent/legal gardian accepts to be bound by their terms and conditions. </w:t>
-            </w:r>
-            <w:r>
-              <w:rPr>
-                <w:rFonts w:eastAsia="Times New Roman" w:cs="Times New Roman"/>
-                <w:kern w:val="0"/>
-                <w:szCs w:val="20"/>
-                <w:shd w:fill="EC9BA4" w:val="clear"/>
-                <w:lang w:val="en-GB" w:eastAsia="en-GB" w:bidi="ar-SA"/>
-              </w:rPr>
-              <w:t>=&gt; maybe add in terms of use that the person must be at least 13?</w:t>
-            </w:r>
-          </w:p>
-          <w:p>
-            <w:pPr>
-              <w:pStyle w:val="Normal"/>
-              <w:widowControl w:val="false"/>
-              <w:suppressAutoHyphens w:val="true"/>
-              <w:spacing w:lineRule="auto" w:line="240" w:before="120" w:after="120"/>
-              <w:jc w:val="left"/>
-              <w:rPr>
-                <w:rFonts w:ascii="Verdana" w:hAnsi="Verdana"/>
-                <w:lang w:val="en-US"/>
-              </w:rPr>
-            </w:pPr>
-            <w:r>
-              <w:rPr>
-                <w:rFonts w:eastAsia="Times New Roman" w:cs="Times New Roman"/>
-                <w:kern w:val="0"/>
-                <w:szCs w:val="20"/>
-                <w:lang w:val="en-US" w:eastAsia="en-GB" w:bidi="ar-SA"/>
-              </w:rPr>
-              <w:t xml:space="preserve">The data is very simple and not </w:t>
-            </w:r>
-            <w:r>
-              <w:rPr>
-                <w:rFonts w:eastAsia="Times New Roman" w:cs="Times New Roman"/>
-                <w:kern w:val="0"/>
-                <w:szCs w:val="20"/>
-                <w:lang w:val="en-US" w:eastAsia="en-GB" w:bidi="ar-SA"/>
-              </w:rPr>
-              <w:t>directly identifying the user, there is no specific concern or technology tied to it, and no need for certification to use it.</w:t>
-            </w:r>
-          </w:p>
-          <w:p>
-            <w:pPr>
-              <w:pStyle w:val="Normal"/>
-              <w:widowControl w:val="false"/>
-              <w:suppressAutoHyphens w:val="true"/>
-              <w:spacing w:lineRule="auto" w:line="240" w:before="120" w:after="120"/>
-              <w:jc w:val="left"/>
-              <w:rPr>
-                <w:rFonts w:ascii="Verdana" w:hAnsi="Verdana"/>
-                <w:lang w:val="en-US"/>
-              </w:rPr>
-            </w:pPr>
-            <w:r>
-              <w:rPr>
-                <w:rFonts w:eastAsia="Times New Roman" w:cs="Times New Roman"/>
-                <w:kern w:val="0"/>
-                <w:szCs w:val="20"/>
-                <w:lang w:val="en-US" w:eastAsia="en-GB" w:bidi="ar-SA"/>
-              </w:rPr>
-              <w:t>E</w:t>
-            </w:r>
-            <w:r>
-              <w:rPr>
-                <w:rFonts w:eastAsia="Times New Roman" w:cs="Times New Roman"/>
-                <w:kern w:val="0"/>
-                <w:szCs w:val="20"/>
-                <w:lang w:val="en-US" w:eastAsia="en-GB" w:bidi="ar-SA"/>
-              </w:rPr>
-              <w:t>mployees are required to sign a charter regarding data handling/processing.</w:t>
+              <w:t>We do not process the age of our users, therefore cannot know if children use the service. However, most email providers include in their terms and conditions that their user must be at least 13 years of age, or more, to use their services. For instance, Google has a list per country for the minimum age (in France you must be 14 years old minimum) ; Microsoft Services states that their users must have reached the age of majority of their place of residence, or if they are a minor, that their parent/legal gardian accepts to be bound by their terms and conditions.</w:t>
+            </w:r>
+          </w:p>
+          <w:p>
+            <w:pPr>
+              <w:pStyle w:val="Normal"/>
+              <w:widowControl w:val="false"/>
+              <w:suppressAutoHyphens w:val="true"/>
+              <w:spacing w:lineRule="auto" w:line="240" w:before="120" w:after="120"/>
+              <w:jc w:val="left"/>
+              <w:rPr>
+                <w:rFonts w:ascii="Verdana" w:hAnsi="Verdana"/>
+                <w:lang w:val="en-US"/>
+              </w:rPr>
+            </w:pPr>
+            <w:r>
+              <w:rPr>
+                <w:rFonts w:eastAsia="Times New Roman" w:cs="Times New Roman"/>
+                <w:kern w:val="0"/>
+                <w:szCs w:val="20"/>
+                <w:lang w:val="en-US" w:eastAsia="en-GB" w:bidi="ar-SA"/>
+              </w:rPr>
+              <w:t>The data is very simple and not directly identifying the user, there is no specific concern or technology tied to it, and no need for certification to use it.</w:t>
+            </w:r>
+          </w:p>
+          <w:p>
+            <w:pPr>
+              <w:pStyle w:val="Normal"/>
+              <w:widowControl w:val="false"/>
+              <w:suppressAutoHyphens w:val="true"/>
+              <w:spacing w:lineRule="auto" w:line="240" w:before="120" w:after="120"/>
+              <w:jc w:val="left"/>
+              <w:rPr>
+                <w:rFonts w:ascii="Verdana" w:hAnsi="Verdana"/>
+                <w:lang w:val="en-US"/>
+              </w:rPr>
+            </w:pPr>
+            <w:r>
+              <w:rPr>
+                <w:rFonts w:eastAsia="Times New Roman" w:cs="Times New Roman"/>
+                <w:kern w:val="0"/>
+                <w:szCs w:val="20"/>
+                <w:lang w:val="en-US" w:eastAsia="en-GB" w:bidi="ar-SA"/>
+              </w:rPr>
+              <w:t>Employees are required to sign a charter regarding data handling/processing.</w:t>
             </w:r>
           </w:p>
         </w:tc>
@@ -1690,13 +1514,7 @@
               <w:rPr>
                 <w:lang w:val="en-US"/>
               </w:rPr>
-              <w:t xml:space="preserve">The lawful basis for this data processing is based on the fact that some data is necessary to create an account, in order to ensure that whoever accesses an account (and modifies its info) is the person who created it. There is no need for the address to reflect the name (or any identifying piece of information) of the user. </w:t>
-            </w:r>
-            <w:r>
-              <w:rPr>
-                <w:lang w:val="en-US"/>
-              </w:rPr>
-              <w:t>The registering process specifically asks for the email address, so the future user can decide to stop the process immediately of they do not want to give an email address. No other data is asked from the user. Data processing info are given in the email sent to complete registration. Also, a Privacy Notice is available on the website, and the data is not shared with external organizations.</w:t>
+              <w:t>The lawful basis for this data processing is based on the fact that some data is necessary to create an account, in order to ensure that whoever accesses an account (and modifies its info) is the person who created it. There is no need for the address to reflect the name (or any identifying piece of information) of the user. The registering process specifically asks for the email address, so the future user can decide to stop the process immediately of they do not want to give an email address. No other data is asked from the user. Data processing info are given in the email sent to complete registration. Also, a Privacy Notice is available on the website, and the data is not shared with external organizations.</w:t>
             </w:r>
           </w:p>
         </w:tc>
@@ -1734,8 +1552,8 @@
       <w:tblGrid>
         <w:gridCol w:w="5919"/>
         <w:gridCol w:w="1417"/>
-        <w:gridCol w:w="1378"/>
-        <w:gridCol w:w="1359"/>
+        <w:gridCol w:w="1379"/>
+        <w:gridCol w:w="1358"/>
       </w:tblGrid>
       <w:tr>
         <w:trPr/>
@@ -1835,7 +1653,7 @@
         </w:tc>
         <w:tc>
           <w:tcPr>
-            <w:tcW w:w="1378" w:type="dxa"/>
+            <w:tcW w:w="1379" w:type="dxa"/>
             <w:tcBorders/>
             <w:shd w:color="auto" w:fill="FFFFFF" w:themeFill="background1" w:val="clear"/>
           </w:tcPr>
@@ -1870,7 +1688,7 @@
         </w:tc>
         <w:tc>
           <w:tcPr>
-            <w:tcW w:w="1359" w:type="dxa"/>
+            <w:tcW w:w="1358" w:type="dxa"/>
             <w:tcBorders/>
             <w:shd w:color="auto" w:fill="FFFFFF" w:themeFill="background1" w:val="clear"/>
           </w:tcPr>
@@ -2232,7 +2050,7 @@
               <w:rPr>
                 <w:lang w:val="en-US"/>
               </w:rPr>
-              <w:t xml:space="preserve">impact on user’s life : </w:t>
+              <w:t>impact on user’s life :</w:t>
             </w:r>
           </w:p>
           <w:p>
@@ -2340,7 +2158,10 @@
               </w:rPr>
             </w:pPr>
             <w:r>
-              <w:rPr/>
+              <w:rPr>
+                <w:sz w:val="22"/>
+                <w:lang w:val="en-US"/>
+              </w:rPr>
             </w:r>
           </w:p>
           <w:p>
@@ -2386,7 +2207,7 @@
               <w:spacing w:lineRule="auto" w:line="240" w:before="120" w:after="120"/>
               <w:jc w:val="left"/>
               <w:rPr>
-                <w:rFonts w:cstheme="minorBidi" w:eastAsiaTheme="minorHAnsi"/>
+                <w:rFonts w:eastAsia="Calibri" w:cs="" w:cstheme="minorBidi" w:eastAsiaTheme="minorHAnsi"/>
                 <w:highlight w:val="none"/>
                 <w:shd w:fill="EC9BA4" w:val="clear"/>
               </w:rPr>
@@ -2411,7 +2232,7 @@
               <w:spacing w:lineRule="auto" w:line="240" w:before="120" w:after="120"/>
               <w:jc w:val="left"/>
               <w:rPr>
-                <w:rFonts w:cstheme="minorBidi" w:eastAsiaTheme="minorHAnsi"/>
+                <w:rFonts w:eastAsia="Calibri" w:cs="" w:cstheme="minorBidi" w:eastAsiaTheme="minorHAnsi"/>
                 <w:highlight w:val="none"/>
                 <w:shd w:fill="EC9BA4" w:val="clear"/>
               </w:rPr>
@@ -2436,14 +2257,14 @@
               <w:spacing w:lineRule="auto" w:line="240" w:before="120" w:after="120"/>
               <w:jc w:val="left"/>
               <w:rPr>
-                <w:rFonts w:cstheme="minorBidi" w:eastAsiaTheme="minorHAnsi"/>
+                <w:rFonts w:eastAsia="Calibri" w:cs="" w:cstheme="minorBidi" w:eastAsiaTheme="minorHAnsi"/>
                 <w:highlight w:val="none"/>
                 <w:shd w:fill="EC9BA4" w:val="clear"/>
               </w:rPr>
             </w:pPr>
             <w:r>
               <w:rPr>
-                <w:rFonts w:cstheme="minorBidi" w:eastAsiaTheme="minorHAnsi"/>
+                <w:rFonts w:eastAsia="Calibri" w:cs="" w:cstheme="minorBidi" w:eastAsiaTheme="minorHAnsi"/>
                 <w:shd w:fill="EC9BA4" w:val="clear"/>
               </w:rPr>
             </w:r>
@@ -2456,14 +2277,14 @@
               <w:spacing w:lineRule="auto" w:line="240" w:before="120" w:after="120"/>
               <w:jc w:val="left"/>
               <w:rPr>
-                <w:rFonts w:cstheme="minorBidi" w:eastAsiaTheme="minorHAnsi"/>
+                <w:rFonts w:eastAsia="Calibri" w:cs="" w:cstheme="minorBidi" w:eastAsiaTheme="minorHAnsi"/>
                 <w:highlight w:val="none"/>
                 <w:shd w:fill="EC9BA4" w:val="clear"/>
               </w:rPr>
             </w:pPr>
             <w:r>
               <w:rPr>
-                <w:rFonts w:cstheme="minorBidi" w:eastAsiaTheme="minorHAnsi"/>
+                <w:rFonts w:eastAsia="Calibri" w:cs="" w:cstheme="minorBidi" w:eastAsiaTheme="minorHAnsi"/>
                 <w:shd w:fill="EC9BA4" w:val="clear"/>
               </w:rPr>
             </w:r>
@@ -2476,7 +2297,7 @@
               <w:spacing w:lineRule="auto" w:line="240" w:before="120" w:after="120"/>
               <w:jc w:val="left"/>
               <w:rPr>
-                <w:rFonts w:cstheme="minorBidi" w:eastAsiaTheme="minorHAnsi"/>
+                <w:rFonts w:eastAsia="Calibri" w:cs="" w:cstheme="minorBidi" w:eastAsiaTheme="minorHAnsi"/>
                 <w:highlight w:val="none"/>
                 <w:shd w:fill="EC9BA4" w:val="clear"/>
               </w:rPr>
@@ -2501,7 +2322,7 @@
               <w:spacing w:lineRule="auto" w:line="240" w:before="120" w:after="120"/>
               <w:jc w:val="left"/>
               <w:rPr>
-                <w:rFonts w:cstheme="minorBidi" w:eastAsiaTheme="minorHAnsi"/>
+                <w:rFonts w:eastAsia="Calibri" w:cs="" w:cstheme="minorBidi" w:eastAsiaTheme="minorHAnsi"/>
                 <w:highlight w:val="none"/>
                 <w:shd w:fill="EC9BA4" w:val="clear"/>
               </w:rPr>
@@ -2526,7 +2347,7 @@
               <w:spacing w:lineRule="auto" w:line="240" w:before="120" w:after="120"/>
               <w:jc w:val="left"/>
               <w:rPr>
-                <w:rFonts w:cstheme="minorBidi" w:eastAsiaTheme="minorHAnsi"/>
+                <w:rFonts w:eastAsia="Calibri" w:cs="" w:cstheme="minorBidi" w:eastAsiaTheme="minorHAnsi"/>
                 <w:highlight w:val="none"/>
                 <w:shd w:fill="EC9BA4" w:val="clear"/>
               </w:rPr>
@@ -2551,14 +2372,14 @@
               <w:spacing w:lineRule="auto" w:line="240" w:before="120" w:after="120"/>
               <w:jc w:val="left"/>
               <w:rPr>
-                <w:rFonts w:cstheme="minorBidi" w:eastAsiaTheme="minorHAnsi"/>
+                <w:rFonts w:eastAsia="Calibri" w:cs="" w:cstheme="minorBidi" w:eastAsiaTheme="minorHAnsi"/>
                 <w:highlight w:val="none"/>
                 <w:shd w:fill="EC9BA4" w:val="clear"/>
               </w:rPr>
             </w:pPr>
             <w:r>
               <w:rPr>
-                <w:rFonts w:cstheme="minorBidi" w:eastAsiaTheme="minorHAnsi"/>
+                <w:rFonts w:eastAsia="Calibri" w:cs="" w:cstheme="minorBidi" w:eastAsiaTheme="minorHAnsi"/>
                 <w:shd w:fill="EC9BA4" w:val="clear"/>
               </w:rPr>
             </w:r>
@@ -2571,14 +2392,14 @@
               <w:spacing w:lineRule="auto" w:line="240" w:before="120" w:after="120"/>
               <w:jc w:val="left"/>
               <w:rPr>
-                <w:rFonts w:cstheme="minorBidi" w:eastAsiaTheme="minorHAnsi"/>
+                <w:rFonts w:eastAsia="Calibri" w:cs="" w:cstheme="minorBidi" w:eastAsiaTheme="minorHAnsi"/>
                 <w:highlight w:val="none"/>
                 <w:shd w:fill="EC9BA4" w:val="clear"/>
               </w:rPr>
             </w:pPr>
             <w:r>
               <w:rPr>
-                <w:rFonts w:cstheme="minorBidi" w:eastAsiaTheme="minorHAnsi"/>
+                <w:rFonts w:eastAsia="Calibri" w:cs="" w:cstheme="minorBidi" w:eastAsiaTheme="minorHAnsi"/>
                 <w:shd w:fill="EC9BA4" w:val="clear"/>
               </w:rPr>
             </w:r>
@@ -2591,14 +2412,14 @@
               <w:spacing w:lineRule="auto" w:line="240" w:before="120" w:after="120"/>
               <w:jc w:val="left"/>
               <w:rPr>
-                <w:rFonts w:cstheme="minorBidi" w:eastAsiaTheme="minorHAnsi"/>
+                <w:rFonts w:eastAsia="Calibri" w:cs="" w:cstheme="minorBidi" w:eastAsiaTheme="minorHAnsi"/>
                 <w:highlight w:val="none"/>
                 <w:shd w:fill="EC9BA4" w:val="clear"/>
               </w:rPr>
             </w:pPr>
             <w:r>
               <w:rPr>
-                <w:rFonts w:cstheme="minorBidi" w:eastAsiaTheme="minorHAnsi"/>
+                <w:rFonts w:eastAsia="Calibri" w:cs="" w:cstheme="minorBidi" w:eastAsiaTheme="minorHAnsi"/>
                 <w:shd w:fill="EC9BA4" w:val="clear"/>
               </w:rPr>
             </w:r>
@@ -2611,7 +2432,7 @@
               <w:spacing w:lineRule="auto" w:line="240" w:before="120" w:after="120"/>
               <w:jc w:val="left"/>
               <w:rPr>
-                <w:rFonts w:cstheme="minorBidi" w:eastAsiaTheme="minorHAnsi"/>
+                <w:rFonts w:eastAsia="Calibri" w:cs="" w:cstheme="minorBidi" w:eastAsiaTheme="minorHAnsi"/>
                 <w:highlight w:val="none"/>
                 <w:shd w:fill="EC9BA4" w:val="clear"/>
               </w:rPr>
@@ -2677,24 +2498,30 @@
               </w:rPr>
             </w:pPr>
             <w:r>
-              <w:rPr/>
-            </w:r>
-          </w:p>
-          <w:p>
-            <w:pPr>
-              <w:pStyle w:val="Normal"/>
-              <w:widowControl w:val="false"/>
-              <w:suppressAutoHyphens w:val="true"/>
-              <w:spacing w:lineRule="auto" w:line="240" w:before="120" w:after="120"/>
-              <w:jc w:val="left"/>
-              <w:rPr>
-                <w:rFonts w:ascii="Verdana" w:hAnsi="Verdana"/>
-                <w:sz w:val="22"/>
-                <w:lang w:val="en-US"/>
-              </w:rPr>
-            </w:pPr>
-            <w:r>
-              <w:rPr/>
+              <w:rPr>
+                <w:sz w:val="22"/>
+                <w:lang w:val="en-US"/>
+              </w:rPr>
+            </w:r>
+          </w:p>
+          <w:p>
+            <w:pPr>
+              <w:pStyle w:val="Normal"/>
+              <w:widowControl w:val="false"/>
+              <w:suppressAutoHyphens w:val="true"/>
+              <w:spacing w:lineRule="auto" w:line="240" w:before="120" w:after="120"/>
+              <w:jc w:val="left"/>
+              <w:rPr>
+                <w:rFonts w:ascii="Verdana" w:hAnsi="Verdana"/>
+                <w:sz w:val="22"/>
+                <w:lang w:val="en-US"/>
+              </w:rPr>
+            </w:pPr>
+            <w:r>
+              <w:rPr>
+                <w:sz w:val="22"/>
+                <w:lang w:val="en-US"/>
+              </w:rPr>
             </w:r>
           </w:p>
           <w:p>
@@ -2724,7 +2551,7 @@
         </w:tc>
         <w:tc>
           <w:tcPr>
-            <w:tcW w:w="1378" w:type="dxa"/>
+            <w:tcW w:w="1379" w:type="dxa"/>
             <w:tcBorders/>
           </w:tcPr>
           <w:p>
@@ -2765,245 +2592,290 @@
               </w:rPr>
             </w:pPr>
             <w:r>
-              <w:rPr/>
-            </w:r>
-          </w:p>
-          <w:p>
-            <w:pPr>
-              <w:pStyle w:val="Normal"/>
-              <w:widowControl w:val="false"/>
-              <w:suppressAutoHyphens w:val="true"/>
-              <w:spacing w:lineRule="auto" w:line="240" w:before="120" w:after="120"/>
-              <w:jc w:val="left"/>
-              <w:rPr>
-                <w:rFonts w:ascii="Verdana" w:hAnsi="Verdana"/>
-                <w:sz w:val="22"/>
-                <w:lang w:val="en-US"/>
-              </w:rPr>
-            </w:pPr>
-            <w:r>
-              <w:rPr/>
-            </w:r>
-          </w:p>
-          <w:p>
-            <w:pPr>
-              <w:pStyle w:val="Normal"/>
-              <w:widowControl w:val="false"/>
-              <w:suppressAutoHyphens w:val="true"/>
-              <w:spacing w:lineRule="auto" w:line="240" w:before="120" w:after="120"/>
-              <w:jc w:val="left"/>
-              <w:rPr>
-                <w:rFonts w:ascii="Verdana" w:hAnsi="Verdana"/>
-                <w:sz w:val="22"/>
-                <w:lang w:val="en-US"/>
-              </w:rPr>
-            </w:pPr>
-            <w:r>
-              <w:rPr/>
-            </w:r>
-          </w:p>
-          <w:p>
-            <w:pPr>
-              <w:pStyle w:val="Normal"/>
-              <w:widowControl w:val="false"/>
-              <w:suppressAutoHyphens w:val="true"/>
-              <w:spacing w:lineRule="auto" w:line="240" w:before="120" w:after="120"/>
-              <w:jc w:val="left"/>
-              <w:rPr>
-                <w:rFonts w:ascii="Verdana" w:hAnsi="Verdana"/>
-                <w:sz w:val="22"/>
-                <w:lang w:val="en-US"/>
-              </w:rPr>
-            </w:pPr>
-            <w:r>
-              <w:rPr/>
-            </w:r>
-          </w:p>
-          <w:p>
-            <w:pPr>
-              <w:pStyle w:val="Normal"/>
-              <w:widowControl w:val="false"/>
-              <w:suppressAutoHyphens w:val="true"/>
-              <w:spacing w:lineRule="auto" w:line="240" w:before="120" w:after="120"/>
-              <w:jc w:val="left"/>
-              <w:rPr>
-                <w:rFonts w:ascii="Verdana" w:hAnsi="Verdana"/>
-                <w:sz w:val="22"/>
-                <w:lang w:val="en-US"/>
-              </w:rPr>
-            </w:pPr>
-            <w:r>
-              <w:rPr/>
-            </w:r>
-          </w:p>
-          <w:p>
-            <w:pPr>
-              <w:pStyle w:val="Normal"/>
-              <w:widowControl w:val="false"/>
-              <w:suppressAutoHyphens w:val="true"/>
-              <w:spacing w:lineRule="auto" w:line="240" w:before="120" w:after="120"/>
-              <w:jc w:val="left"/>
-              <w:rPr>
-                <w:rFonts w:ascii="Verdana" w:hAnsi="Verdana"/>
-                <w:sz w:val="22"/>
-                <w:lang w:val="en-US"/>
-              </w:rPr>
-            </w:pPr>
-            <w:r>
-              <w:rPr/>
-            </w:r>
-          </w:p>
-          <w:p>
-            <w:pPr>
-              <w:pStyle w:val="Normal"/>
-              <w:widowControl w:val="false"/>
-              <w:suppressAutoHyphens w:val="true"/>
-              <w:spacing w:lineRule="auto" w:line="240" w:before="120" w:after="120"/>
-              <w:jc w:val="left"/>
-              <w:rPr>
-                <w:rFonts w:ascii="Verdana" w:hAnsi="Verdana"/>
-                <w:sz w:val="22"/>
-                <w:lang w:val="en-US"/>
-              </w:rPr>
-            </w:pPr>
-            <w:r>
-              <w:rPr/>
-            </w:r>
-          </w:p>
-          <w:p>
-            <w:pPr>
-              <w:pStyle w:val="Normal"/>
-              <w:widowControl w:val="false"/>
-              <w:suppressAutoHyphens w:val="true"/>
-              <w:spacing w:lineRule="auto" w:line="240" w:before="120" w:after="120"/>
-              <w:jc w:val="left"/>
-              <w:rPr>
-                <w:rFonts w:ascii="Verdana" w:hAnsi="Verdana"/>
-                <w:sz w:val="22"/>
-                <w:lang w:val="en-US"/>
-              </w:rPr>
-            </w:pPr>
-            <w:r>
-              <w:rPr/>
-            </w:r>
-          </w:p>
-          <w:p>
-            <w:pPr>
-              <w:pStyle w:val="Normal"/>
-              <w:widowControl w:val="false"/>
-              <w:suppressAutoHyphens w:val="true"/>
-              <w:spacing w:lineRule="auto" w:line="240" w:before="120" w:after="120"/>
-              <w:jc w:val="left"/>
-              <w:rPr>
-                <w:rFonts w:ascii="Verdana" w:hAnsi="Verdana"/>
-                <w:sz w:val="22"/>
-                <w:lang w:val="en-US"/>
-              </w:rPr>
-            </w:pPr>
-            <w:r>
-              <w:rPr/>
-            </w:r>
-          </w:p>
-          <w:p>
-            <w:pPr>
-              <w:pStyle w:val="Normal"/>
-              <w:widowControl w:val="false"/>
-              <w:suppressAutoHyphens w:val="true"/>
-              <w:spacing w:lineRule="auto" w:line="240" w:before="120" w:after="120"/>
-              <w:jc w:val="left"/>
-              <w:rPr>
-                <w:rFonts w:ascii="Verdana" w:hAnsi="Verdana"/>
-                <w:sz w:val="22"/>
-                <w:lang w:val="en-US"/>
-              </w:rPr>
-            </w:pPr>
-            <w:r>
-              <w:rPr/>
-            </w:r>
-          </w:p>
-          <w:p>
-            <w:pPr>
-              <w:pStyle w:val="Normal"/>
-              <w:widowControl w:val="false"/>
-              <w:suppressAutoHyphens w:val="true"/>
-              <w:spacing w:lineRule="auto" w:line="240" w:before="120" w:after="120"/>
-              <w:jc w:val="left"/>
-              <w:rPr>
-                <w:rFonts w:ascii="Verdana" w:hAnsi="Verdana"/>
-                <w:sz w:val="22"/>
-                <w:lang w:val="en-US"/>
-              </w:rPr>
-            </w:pPr>
-            <w:r>
-              <w:rPr/>
-            </w:r>
-          </w:p>
-          <w:p>
-            <w:pPr>
-              <w:pStyle w:val="Normal"/>
-              <w:widowControl w:val="false"/>
-              <w:suppressAutoHyphens w:val="true"/>
-              <w:spacing w:lineRule="auto" w:line="240" w:before="120" w:after="120"/>
-              <w:jc w:val="left"/>
-              <w:rPr>
-                <w:rFonts w:ascii="Verdana" w:hAnsi="Verdana"/>
-                <w:sz w:val="22"/>
-                <w:lang w:val="en-US"/>
-              </w:rPr>
-            </w:pPr>
-            <w:r>
-              <w:rPr/>
-            </w:r>
-          </w:p>
-          <w:p>
-            <w:pPr>
-              <w:pStyle w:val="Normal"/>
-              <w:widowControl w:val="false"/>
-              <w:suppressAutoHyphens w:val="true"/>
-              <w:spacing w:lineRule="auto" w:line="240" w:before="120" w:after="120"/>
-              <w:jc w:val="left"/>
-              <w:rPr>
-                <w:rFonts w:ascii="Verdana" w:hAnsi="Verdana"/>
-                <w:sz w:val="22"/>
-                <w:lang w:val="en-US"/>
-              </w:rPr>
-            </w:pPr>
-            <w:r>
-              <w:rPr/>
-            </w:r>
-          </w:p>
-          <w:p>
-            <w:pPr>
-              <w:pStyle w:val="Normal"/>
-              <w:widowControl w:val="false"/>
-              <w:suppressAutoHyphens w:val="true"/>
-              <w:spacing w:lineRule="auto" w:line="240" w:before="120" w:after="120"/>
-              <w:jc w:val="left"/>
-              <w:rPr>
-                <w:rFonts w:ascii="Verdana" w:hAnsi="Verdana"/>
-                <w:sz w:val="22"/>
-                <w:lang w:val="en-US"/>
-              </w:rPr>
-            </w:pPr>
-            <w:r>
-              <w:rPr/>
-            </w:r>
-          </w:p>
-          <w:p>
-            <w:pPr>
-              <w:pStyle w:val="Normal"/>
-              <w:widowControl w:val="false"/>
-              <w:suppressAutoHyphens w:val="true"/>
-              <w:spacing w:lineRule="auto" w:line="240" w:before="120" w:after="120"/>
-              <w:jc w:val="left"/>
-              <w:rPr>
-                <w:rFonts w:ascii="Verdana" w:hAnsi="Verdana"/>
-                <w:sz w:val="22"/>
-                <w:lang w:val="en-US"/>
-              </w:rPr>
-            </w:pPr>
-            <w:r>
-              <w:rPr/>
+              <w:rPr>
+                <w:sz w:val="22"/>
+                <w:lang w:val="en-US"/>
+              </w:rPr>
+            </w:r>
+          </w:p>
+          <w:p>
+            <w:pPr>
+              <w:pStyle w:val="Normal"/>
+              <w:widowControl w:val="false"/>
+              <w:suppressAutoHyphens w:val="true"/>
+              <w:spacing w:lineRule="auto" w:line="240" w:before="120" w:after="120"/>
+              <w:jc w:val="left"/>
+              <w:rPr>
+                <w:rFonts w:ascii="Verdana" w:hAnsi="Verdana"/>
+                <w:sz w:val="22"/>
+                <w:lang w:val="en-US"/>
+              </w:rPr>
+            </w:pPr>
+            <w:r>
+              <w:rPr>
+                <w:sz w:val="22"/>
+                <w:lang w:val="en-US"/>
+              </w:rPr>
+            </w:r>
+          </w:p>
+          <w:p>
+            <w:pPr>
+              <w:pStyle w:val="Normal"/>
+              <w:widowControl w:val="false"/>
+              <w:suppressAutoHyphens w:val="true"/>
+              <w:spacing w:lineRule="auto" w:line="240" w:before="120" w:after="120"/>
+              <w:jc w:val="left"/>
+              <w:rPr>
+                <w:rFonts w:ascii="Verdana" w:hAnsi="Verdana"/>
+                <w:sz w:val="22"/>
+                <w:lang w:val="en-US"/>
+              </w:rPr>
+            </w:pPr>
+            <w:r>
+              <w:rPr>
+                <w:sz w:val="22"/>
+                <w:lang w:val="en-US"/>
+              </w:rPr>
+            </w:r>
+          </w:p>
+          <w:p>
+            <w:pPr>
+              <w:pStyle w:val="Normal"/>
+              <w:widowControl w:val="false"/>
+              <w:suppressAutoHyphens w:val="true"/>
+              <w:spacing w:lineRule="auto" w:line="240" w:before="120" w:after="120"/>
+              <w:jc w:val="left"/>
+              <w:rPr>
+                <w:rFonts w:ascii="Verdana" w:hAnsi="Verdana"/>
+                <w:sz w:val="22"/>
+                <w:lang w:val="en-US"/>
+              </w:rPr>
+            </w:pPr>
+            <w:r>
+              <w:rPr>
+                <w:sz w:val="22"/>
+                <w:lang w:val="en-US"/>
+              </w:rPr>
+            </w:r>
+          </w:p>
+          <w:p>
+            <w:pPr>
+              <w:pStyle w:val="Normal"/>
+              <w:widowControl w:val="false"/>
+              <w:suppressAutoHyphens w:val="true"/>
+              <w:spacing w:lineRule="auto" w:line="240" w:before="120" w:after="120"/>
+              <w:jc w:val="left"/>
+              <w:rPr>
+                <w:rFonts w:ascii="Verdana" w:hAnsi="Verdana"/>
+                <w:sz w:val="22"/>
+                <w:lang w:val="en-US"/>
+              </w:rPr>
+            </w:pPr>
+            <w:r>
+              <w:rPr>
+                <w:sz w:val="22"/>
+                <w:lang w:val="en-US"/>
+              </w:rPr>
+            </w:r>
+          </w:p>
+          <w:p>
+            <w:pPr>
+              <w:pStyle w:val="Normal"/>
+              <w:widowControl w:val="false"/>
+              <w:suppressAutoHyphens w:val="true"/>
+              <w:spacing w:lineRule="auto" w:line="240" w:before="120" w:after="120"/>
+              <w:jc w:val="left"/>
+              <w:rPr>
+                <w:rFonts w:ascii="Verdana" w:hAnsi="Verdana"/>
+                <w:sz w:val="22"/>
+                <w:lang w:val="en-US"/>
+              </w:rPr>
+            </w:pPr>
+            <w:r>
+              <w:rPr>
+                <w:sz w:val="22"/>
+                <w:lang w:val="en-US"/>
+              </w:rPr>
+            </w:r>
+          </w:p>
+          <w:p>
+            <w:pPr>
+              <w:pStyle w:val="Normal"/>
+              <w:widowControl w:val="false"/>
+              <w:suppressAutoHyphens w:val="true"/>
+              <w:spacing w:lineRule="auto" w:line="240" w:before="120" w:after="120"/>
+              <w:jc w:val="left"/>
+              <w:rPr>
+                <w:rFonts w:ascii="Verdana" w:hAnsi="Verdana"/>
+                <w:sz w:val="22"/>
+                <w:lang w:val="en-US"/>
+              </w:rPr>
+            </w:pPr>
+            <w:r>
+              <w:rPr>
+                <w:sz w:val="22"/>
+                <w:lang w:val="en-US"/>
+              </w:rPr>
+            </w:r>
+          </w:p>
+          <w:p>
+            <w:pPr>
+              <w:pStyle w:val="Normal"/>
+              <w:widowControl w:val="false"/>
+              <w:suppressAutoHyphens w:val="true"/>
+              <w:spacing w:lineRule="auto" w:line="240" w:before="120" w:after="120"/>
+              <w:jc w:val="left"/>
+              <w:rPr>
+                <w:rFonts w:ascii="Verdana" w:hAnsi="Verdana"/>
+                <w:sz w:val="22"/>
+                <w:lang w:val="en-US"/>
+              </w:rPr>
+            </w:pPr>
+            <w:r>
+              <w:rPr>
+                <w:sz w:val="22"/>
+                <w:lang w:val="en-US"/>
+              </w:rPr>
+            </w:r>
+          </w:p>
+          <w:p>
+            <w:pPr>
+              <w:pStyle w:val="Normal"/>
+              <w:widowControl w:val="false"/>
+              <w:suppressAutoHyphens w:val="true"/>
+              <w:spacing w:lineRule="auto" w:line="240" w:before="120" w:after="120"/>
+              <w:jc w:val="left"/>
+              <w:rPr>
+                <w:rFonts w:ascii="Verdana" w:hAnsi="Verdana"/>
+                <w:sz w:val="22"/>
+                <w:lang w:val="en-US"/>
+              </w:rPr>
+            </w:pPr>
+            <w:r>
+              <w:rPr>
+                <w:sz w:val="22"/>
+                <w:lang w:val="en-US"/>
+              </w:rPr>
+            </w:r>
+          </w:p>
+          <w:p>
+            <w:pPr>
+              <w:pStyle w:val="Normal"/>
+              <w:widowControl w:val="false"/>
+              <w:suppressAutoHyphens w:val="true"/>
+              <w:spacing w:lineRule="auto" w:line="240" w:before="120" w:after="120"/>
+              <w:jc w:val="left"/>
+              <w:rPr>
+                <w:rFonts w:ascii="Verdana" w:hAnsi="Verdana"/>
+                <w:sz w:val="22"/>
+                <w:lang w:val="en-US"/>
+              </w:rPr>
+            </w:pPr>
+            <w:r>
+              <w:rPr>
+                <w:sz w:val="22"/>
+                <w:lang w:val="en-US"/>
+              </w:rPr>
+            </w:r>
+          </w:p>
+          <w:p>
+            <w:pPr>
+              <w:pStyle w:val="Normal"/>
+              <w:widowControl w:val="false"/>
+              <w:suppressAutoHyphens w:val="true"/>
+              <w:spacing w:lineRule="auto" w:line="240" w:before="120" w:after="120"/>
+              <w:jc w:val="left"/>
+              <w:rPr>
+                <w:rFonts w:ascii="Verdana" w:hAnsi="Verdana"/>
+                <w:sz w:val="22"/>
+                <w:lang w:val="en-US"/>
+              </w:rPr>
+            </w:pPr>
+            <w:r>
+              <w:rPr>
+                <w:sz w:val="22"/>
+                <w:lang w:val="en-US"/>
+              </w:rPr>
+            </w:r>
+          </w:p>
+          <w:p>
+            <w:pPr>
+              <w:pStyle w:val="Normal"/>
+              <w:widowControl w:val="false"/>
+              <w:suppressAutoHyphens w:val="true"/>
+              <w:spacing w:lineRule="auto" w:line="240" w:before="120" w:after="120"/>
+              <w:jc w:val="left"/>
+              <w:rPr>
+                <w:rFonts w:ascii="Verdana" w:hAnsi="Verdana"/>
+                <w:sz w:val="22"/>
+                <w:lang w:val="en-US"/>
+              </w:rPr>
+            </w:pPr>
+            <w:r>
+              <w:rPr>
+                <w:sz w:val="22"/>
+                <w:lang w:val="en-US"/>
+              </w:rPr>
+            </w:r>
+          </w:p>
+          <w:p>
+            <w:pPr>
+              <w:pStyle w:val="Normal"/>
+              <w:widowControl w:val="false"/>
+              <w:suppressAutoHyphens w:val="true"/>
+              <w:spacing w:lineRule="auto" w:line="240" w:before="120" w:after="120"/>
+              <w:jc w:val="left"/>
+              <w:rPr>
+                <w:rFonts w:ascii="Verdana" w:hAnsi="Verdana"/>
+                <w:sz w:val="22"/>
+                <w:lang w:val="en-US"/>
+              </w:rPr>
+            </w:pPr>
+            <w:r>
+              <w:rPr>
+                <w:sz w:val="22"/>
+                <w:lang w:val="en-US"/>
+              </w:rPr>
+            </w:r>
+          </w:p>
+          <w:p>
+            <w:pPr>
+              <w:pStyle w:val="Normal"/>
+              <w:widowControl w:val="false"/>
+              <w:suppressAutoHyphens w:val="true"/>
+              <w:spacing w:lineRule="auto" w:line="240" w:before="120" w:after="120"/>
+              <w:jc w:val="left"/>
+              <w:rPr>
+                <w:rFonts w:ascii="Verdana" w:hAnsi="Verdana"/>
+                <w:sz w:val="22"/>
+                <w:lang w:val="en-US"/>
+              </w:rPr>
+            </w:pPr>
+            <w:r>
+              <w:rPr>
+                <w:sz w:val="22"/>
+                <w:lang w:val="en-US"/>
+              </w:rPr>
+            </w:r>
+          </w:p>
+          <w:p>
+            <w:pPr>
+              <w:pStyle w:val="Normal"/>
+              <w:widowControl w:val="false"/>
+              <w:suppressAutoHyphens w:val="true"/>
+              <w:spacing w:lineRule="auto" w:line="240" w:before="120" w:after="120"/>
+              <w:jc w:val="left"/>
+              <w:rPr>
+                <w:rFonts w:ascii="Verdana" w:hAnsi="Verdana"/>
+                <w:sz w:val="22"/>
+                <w:lang w:val="en-US"/>
+              </w:rPr>
+            </w:pPr>
+            <w:r>
+              <w:rPr>
+                <w:sz w:val="22"/>
+                <w:lang w:val="en-US"/>
+              </w:rPr>
             </w:r>
           </w:p>
           <w:p>
@@ -3068,24 +2940,30 @@
               </w:rPr>
             </w:pPr>
             <w:r>
-              <w:rPr/>
-            </w:r>
-          </w:p>
-          <w:p>
-            <w:pPr>
-              <w:pStyle w:val="Normal"/>
-              <w:widowControl w:val="false"/>
-              <w:suppressAutoHyphens w:val="true"/>
-              <w:spacing w:lineRule="auto" w:line="240" w:before="120" w:after="120"/>
-              <w:jc w:val="left"/>
-              <w:rPr>
-                <w:rFonts w:ascii="Verdana" w:hAnsi="Verdana"/>
-                <w:sz w:val="22"/>
-                <w:lang w:val="en-US"/>
-              </w:rPr>
-            </w:pPr>
-            <w:r>
-              <w:rPr/>
+              <w:rPr>
+                <w:sz w:val="22"/>
+                <w:lang w:val="en-US"/>
+              </w:rPr>
+            </w:r>
+          </w:p>
+          <w:p>
+            <w:pPr>
+              <w:pStyle w:val="Normal"/>
+              <w:widowControl w:val="false"/>
+              <w:suppressAutoHyphens w:val="true"/>
+              <w:spacing w:lineRule="auto" w:line="240" w:before="120" w:after="120"/>
+              <w:jc w:val="left"/>
+              <w:rPr>
+                <w:rFonts w:ascii="Verdana" w:hAnsi="Verdana"/>
+                <w:sz w:val="22"/>
+                <w:lang w:val="en-US"/>
+              </w:rPr>
+            </w:pPr>
+            <w:r>
+              <w:rPr>
+                <w:sz w:val="22"/>
+                <w:lang w:val="en-US"/>
+              </w:rPr>
             </w:r>
           </w:p>
           <w:p>
@@ -3115,7 +2993,7 @@
         </w:tc>
         <w:tc>
           <w:tcPr>
-            <w:tcW w:w="1359" w:type="dxa"/>
+            <w:tcW w:w="1358" w:type="dxa"/>
             <w:tcBorders/>
           </w:tcPr>
           <w:p>
@@ -3156,245 +3034,290 @@
               </w:rPr>
             </w:pPr>
             <w:r>
-              <w:rPr/>
-            </w:r>
-          </w:p>
-          <w:p>
-            <w:pPr>
-              <w:pStyle w:val="Normal"/>
-              <w:widowControl w:val="false"/>
-              <w:suppressAutoHyphens w:val="true"/>
-              <w:spacing w:lineRule="auto" w:line="240" w:before="120" w:after="120"/>
-              <w:jc w:val="left"/>
-              <w:rPr>
-                <w:rFonts w:ascii="Verdana" w:hAnsi="Verdana"/>
-                <w:sz w:val="22"/>
-                <w:lang w:val="en-US"/>
-              </w:rPr>
-            </w:pPr>
-            <w:r>
-              <w:rPr/>
-            </w:r>
-          </w:p>
-          <w:p>
-            <w:pPr>
-              <w:pStyle w:val="Normal"/>
-              <w:widowControl w:val="false"/>
-              <w:suppressAutoHyphens w:val="true"/>
-              <w:spacing w:lineRule="auto" w:line="240" w:before="120" w:after="120"/>
-              <w:jc w:val="left"/>
-              <w:rPr>
-                <w:rFonts w:ascii="Verdana" w:hAnsi="Verdana"/>
-                <w:sz w:val="22"/>
-                <w:lang w:val="en-US"/>
-              </w:rPr>
-            </w:pPr>
-            <w:r>
-              <w:rPr/>
-            </w:r>
-          </w:p>
-          <w:p>
-            <w:pPr>
-              <w:pStyle w:val="Normal"/>
-              <w:widowControl w:val="false"/>
-              <w:suppressAutoHyphens w:val="true"/>
-              <w:spacing w:lineRule="auto" w:line="240" w:before="120" w:after="120"/>
-              <w:jc w:val="left"/>
-              <w:rPr>
-                <w:rFonts w:ascii="Verdana" w:hAnsi="Verdana"/>
-                <w:sz w:val="22"/>
-                <w:lang w:val="en-US"/>
-              </w:rPr>
-            </w:pPr>
-            <w:r>
-              <w:rPr/>
-            </w:r>
-          </w:p>
-          <w:p>
-            <w:pPr>
-              <w:pStyle w:val="Normal"/>
-              <w:widowControl w:val="false"/>
-              <w:suppressAutoHyphens w:val="true"/>
-              <w:spacing w:lineRule="auto" w:line="240" w:before="120" w:after="120"/>
-              <w:jc w:val="left"/>
-              <w:rPr>
-                <w:rFonts w:ascii="Verdana" w:hAnsi="Verdana"/>
-                <w:sz w:val="22"/>
-                <w:lang w:val="en-US"/>
-              </w:rPr>
-            </w:pPr>
-            <w:r>
-              <w:rPr/>
-            </w:r>
-          </w:p>
-          <w:p>
-            <w:pPr>
-              <w:pStyle w:val="Normal"/>
-              <w:widowControl w:val="false"/>
-              <w:suppressAutoHyphens w:val="true"/>
-              <w:spacing w:lineRule="auto" w:line="240" w:before="120" w:after="120"/>
-              <w:jc w:val="left"/>
-              <w:rPr>
-                <w:rFonts w:ascii="Verdana" w:hAnsi="Verdana"/>
-                <w:sz w:val="22"/>
-                <w:lang w:val="en-US"/>
-              </w:rPr>
-            </w:pPr>
-            <w:r>
-              <w:rPr/>
-            </w:r>
-          </w:p>
-          <w:p>
-            <w:pPr>
-              <w:pStyle w:val="Normal"/>
-              <w:widowControl w:val="false"/>
-              <w:suppressAutoHyphens w:val="true"/>
-              <w:spacing w:lineRule="auto" w:line="240" w:before="120" w:after="120"/>
-              <w:jc w:val="left"/>
-              <w:rPr>
-                <w:rFonts w:ascii="Verdana" w:hAnsi="Verdana"/>
-                <w:sz w:val="22"/>
-                <w:lang w:val="en-US"/>
-              </w:rPr>
-            </w:pPr>
-            <w:r>
-              <w:rPr/>
-            </w:r>
-          </w:p>
-          <w:p>
-            <w:pPr>
-              <w:pStyle w:val="Normal"/>
-              <w:widowControl w:val="false"/>
-              <w:suppressAutoHyphens w:val="true"/>
-              <w:spacing w:lineRule="auto" w:line="240" w:before="120" w:after="120"/>
-              <w:jc w:val="left"/>
-              <w:rPr>
-                <w:rFonts w:ascii="Verdana" w:hAnsi="Verdana"/>
-                <w:sz w:val="22"/>
-                <w:lang w:val="en-US"/>
-              </w:rPr>
-            </w:pPr>
-            <w:r>
-              <w:rPr/>
-            </w:r>
-          </w:p>
-          <w:p>
-            <w:pPr>
-              <w:pStyle w:val="Normal"/>
-              <w:widowControl w:val="false"/>
-              <w:suppressAutoHyphens w:val="true"/>
-              <w:spacing w:lineRule="auto" w:line="240" w:before="120" w:after="120"/>
-              <w:jc w:val="left"/>
-              <w:rPr>
-                <w:rFonts w:ascii="Verdana" w:hAnsi="Verdana"/>
-                <w:sz w:val="22"/>
-                <w:lang w:val="en-US"/>
-              </w:rPr>
-            </w:pPr>
-            <w:r>
-              <w:rPr/>
-            </w:r>
-          </w:p>
-          <w:p>
-            <w:pPr>
-              <w:pStyle w:val="Normal"/>
-              <w:widowControl w:val="false"/>
-              <w:suppressAutoHyphens w:val="true"/>
-              <w:spacing w:lineRule="auto" w:line="240" w:before="120" w:after="120"/>
-              <w:jc w:val="left"/>
-              <w:rPr>
-                <w:rFonts w:ascii="Verdana" w:hAnsi="Verdana"/>
-                <w:sz w:val="22"/>
-                <w:lang w:val="en-US"/>
-              </w:rPr>
-            </w:pPr>
-            <w:r>
-              <w:rPr/>
-            </w:r>
-          </w:p>
-          <w:p>
-            <w:pPr>
-              <w:pStyle w:val="Normal"/>
-              <w:widowControl w:val="false"/>
-              <w:suppressAutoHyphens w:val="true"/>
-              <w:spacing w:lineRule="auto" w:line="240" w:before="120" w:after="120"/>
-              <w:jc w:val="left"/>
-              <w:rPr>
-                <w:rFonts w:ascii="Verdana" w:hAnsi="Verdana"/>
-                <w:sz w:val="22"/>
-                <w:lang w:val="en-US"/>
-              </w:rPr>
-            </w:pPr>
-            <w:r>
-              <w:rPr/>
-            </w:r>
-          </w:p>
-          <w:p>
-            <w:pPr>
-              <w:pStyle w:val="Normal"/>
-              <w:widowControl w:val="false"/>
-              <w:suppressAutoHyphens w:val="true"/>
-              <w:spacing w:lineRule="auto" w:line="240" w:before="120" w:after="120"/>
-              <w:jc w:val="left"/>
-              <w:rPr>
-                <w:rFonts w:ascii="Verdana" w:hAnsi="Verdana"/>
-                <w:sz w:val="22"/>
-                <w:lang w:val="en-US"/>
-              </w:rPr>
-            </w:pPr>
-            <w:r>
-              <w:rPr/>
-            </w:r>
-          </w:p>
-          <w:p>
-            <w:pPr>
-              <w:pStyle w:val="Normal"/>
-              <w:widowControl w:val="false"/>
-              <w:suppressAutoHyphens w:val="true"/>
-              <w:spacing w:lineRule="auto" w:line="240" w:before="120" w:after="120"/>
-              <w:jc w:val="left"/>
-              <w:rPr>
-                <w:rFonts w:ascii="Verdana" w:hAnsi="Verdana"/>
-                <w:sz w:val="22"/>
-                <w:lang w:val="en-US"/>
-              </w:rPr>
-            </w:pPr>
-            <w:r>
-              <w:rPr/>
-            </w:r>
-          </w:p>
-          <w:p>
-            <w:pPr>
-              <w:pStyle w:val="Normal"/>
-              <w:widowControl w:val="false"/>
-              <w:suppressAutoHyphens w:val="true"/>
-              <w:spacing w:lineRule="auto" w:line="240" w:before="120" w:after="120"/>
-              <w:jc w:val="left"/>
-              <w:rPr>
-                <w:rFonts w:ascii="Verdana" w:hAnsi="Verdana"/>
-                <w:sz w:val="22"/>
-                <w:lang w:val="en-US"/>
-              </w:rPr>
-            </w:pPr>
-            <w:r>
-              <w:rPr/>
-            </w:r>
-          </w:p>
-          <w:p>
-            <w:pPr>
-              <w:pStyle w:val="Normal"/>
-              <w:widowControl w:val="false"/>
-              <w:suppressAutoHyphens w:val="true"/>
-              <w:spacing w:lineRule="auto" w:line="240" w:before="120" w:after="120"/>
-              <w:jc w:val="left"/>
-              <w:rPr>
-                <w:rFonts w:ascii="Verdana" w:hAnsi="Verdana"/>
-                <w:sz w:val="22"/>
-                <w:lang w:val="en-US"/>
-              </w:rPr>
-            </w:pPr>
-            <w:r>
-              <w:rPr/>
+              <w:rPr>
+                <w:sz w:val="22"/>
+                <w:lang w:val="en-US"/>
+              </w:rPr>
+            </w:r>
+          </w:p>
+          <w:p>
+            <w:pPr>
+              <w:pStyle w:val="Normal"/>
+              <w:widowControl w:val="false"/>
+              <w:suppressAutoHyphens w:val="true"/>
+              <w:spacing w:lineRule="auto" w:line="240" w:before="120" w:after="120"/>
+              <w:jc w:val="left"/>
+              <w:rPr>
+                <w:rFonts w:ascii="Verdana" w:hAnsi="Verdana"/>
+                <w:sz w:val="22"/>
+                <w:lang w:val="en-US"/>
+              </w:rPr>
+            </w:pPr>
+            <w:r>
+              <w:rPr>
+                <w:sz w:val="22"/>
+                <w:lang w:val="en-US"/>
+              </w:rPr>
+            </w:r>
+          </w:p>
+          <w:p>
+            <w:pPr>
+              <w:pStyle w:val="Normal"/>
+              <w:widowControl w:val="false"/>
+              <w:suppressAutoHyphens w:val="true"/>
+              <w:spacing w:lineRule="auto" w:line="240" w:before="120" w:after="120"/>
+              <w:jc w:val="left"/>
+              <w:rPr>
+                <w:rFonts w:ascii="Verdana" w:hAnsi="Verdana"/>
+                <w:sz w:val="22"/>
+                <w:lang w:val="en-US"/>
+              </w:rPr>
+            </w:pPr>
+            <w:r>
+              <w:rPr>
+                <w:sz w:val="22"/>
+                <w:lang w:val="en-US"/>
+              </w:rPr>
+            </w:r>
+          </w:p>
+          <w:p>
+            <w:pPr>
+              <w:pStyle w:val="Normal"/>
+              <w:widowControl w:val="false"/>
+              <w:suppressAutoHyphens w:val="true"/>
+              <w:spacing w:lineRule="auto" w:line="240" w:before="120" w:after="120"/>
+              <w:jc w:val="left"/>
+              <w:rPr>
+                <w:rFonts w:ascii="Verdana" w:hAnsi="Verdana"/>
+                <w:sz w:val="22"/>
+                <w:lang w:val="en-US"/>
+              </w:rPr>
+            </w:pPr>
+            <w:r>
+              <w:rPr>
+                <w:sz w:val="22"/>
+                <w:lang w:val="en-US"/>
+              </w:rPr>
+            </w:r>
+          </w:p>
+          <w:p>
+            <w:pPr>
+              <w:pStyle w:val="Normal"/>
+              <w:widowControl w:val="false"/>
+              <w:suppressAutoHyphens w:val="true"/>
+              <w:spacing w:lineRule="auto" w:line="240" w:before="120" w:after="120"/>
+              <w:jc w:val="left"/>
+              <w:rPr>
+                <w:rFonts w:ascii="Verdana" w:hAnsi="Verdana"/>
+                <w:sz w:val="22"/>
+                <w:lang w:val="en-US"/>
+              </w:rPr>
+            </w:pPr>
+            <w:r>
+              <w:rPr>
+                <w:sz w:val="22"/>
+                <w:lang w:val="en-US"/>
+              </w:rPr>
+            </w:r>
+          </w:p>
+          <w:p>
+            <w:pPr>
+              <w:pStyle w:val="Normal"/>
+              <w:widowControl w:val="false"/>
+              <w:suppressAutoHyphens w:val="true"/>
+              <w:spacing w:lineRule="auto" w:line="240" w:before="120" w:after="120"/>
+              <w:jc w:val="left"/>
+              <w:rPr>
+                <w:rFonts w:ascii="Verdana" w:hAnsi="Verdana"/>
+                <w:sz w:val="22"/>
+                <w:lang w:val="en-US"/>
+              </w:rPr>
+            </w:pPr>
+            <w:r>
+              <w:rPr>
+                <w:sz w:val="22"/>
+                <w:lang w:val="en-US"/>
+              </w:rPr>
+            </w:r>
+          </w:p>
+          <w:p>
+            <w:pPr>
+              <w:pStyle w:val="Normal"/>
+              <w:widowControl w:val="false"/>
+              <w:suppressAutoHyphens w:val="true"/>
+              <w:spacing w:lineRule="auto" w:line="240" w:before="120" w:after="120"/>
+              <w:jc w:val="left"/>
+              <w:rPr>
+                <w:rFonts w:ascii="Verdana" w:hAnsi="Verdana"/>
+                <w:sz w:val="22"/>
+                <w:lang w:val="en-US"/>
+              </w:rPr>
+            </w:pPr>
+            <w:r>
+              <w:rPr>
+                <w:sz w:val="22"/>
+                <w:lang w:val="en-US"/>
+              </w:rPr>
+            </w:r>
+          </w:p>
+          <w:p>
+            <w:pPr>
+              <w:pStyle w:val="Normal"/>
+              <w:widowControl w:val="false"/>
+              <w:suppressAutoHyphens w:val="true"/>
+              <w:spacing w:lineRule="auto" w:line="240" w:before="120" w:after="120"/>
+              <w:jc w:val="left"/>
+              <w:rPr>
+                <w:rFonts w:ascii="Verdana" w:hAnsi="Verdana"/>
+                <w:sz w:val="22"/>
+                <w:lang w:val="en-US"/>
+              </w:rPr>
+            </w:pPr>
+            <w:r>
+              <w:rPr>
+                <w:sz w:val="22"/>
+                <w:lang w:val="en-US"/>
+              </w:rPr>
+            </w:r>
+          </w:p>
+          <w:p>
+            <w:pPr>
+              <w:pStyle w:val="Normal"/>
+              <w:widowControl w:val="false"/>
+              <w:suppressAutoHyphens w:val="true"/>
+              <w:spacing w:lineRule="auto" w:line="240" w:before="120" w:after="120"/>
+              <w:jc w:val="left"/>
+              <w:rPr>
+                <w:rFonts w:ascii="Verdana" w:hAnsi="Verdana"/>
+                <w:sz w:val="22"/>
+                <w:lang w:val="en-US"/>
+              </w:rPr>
+            </w:pPr>
+            <w:r>
+              <w:rPr>
+                <w:sz w:val="22"/>
+                <w:lang w:val="en-US"/>
+              </w:rPr>
+            </w:r>
+          </w:p>
+          <w:p>
+            <w:pPr>
+              <w:pStyle w:val="Normal"/>
+              <w:widowControl w:val="false"/>
+              <w:suppressAutoHyphens w:val="true"/>
+              <w:spacing w:lineRule="auto" w:line="240" w:before="120" w:after="120"/>
+              <w:jc w:val="left"/>
+              <w:rPr>
+                <w:rFonts w:ascii="Verdana" w:hAnsi="Verdana"/>
+                <w:sz w:val="22"/>
+                <w:lang w:val="en-US"/>
+              </w:rPr>
+            </w:pPr>
+            <w:r>
+              <w:rPr>
+                <w:sz w:val="22"/>
+                <w:lang w:val="en-US"/>
+              </w:rPr>
+            </w:r>
+          </w:p>
+          <w:p>
+            <w:pPr>
+              <w:pStyle w:val="Normal"/>
+              <w:widowControl w:val="false"/>
+              <w:suppressAutoHyphens w:val="true"/>
+              <w:spacing w:lineRule="auto" w:line="240" w:before="120" w:after="120"/>
+              <w:jc w:val="left"/>
+              <w:rPr>
+                <w:rFonts w:ascii="Verdana" w:hAnsi="Verdana"/>
+                <w:sz w:val="22"/>
+                <w:lang w:val="en-US"/>
+              </w:rPr>
+            </w:pPr>
+            <w:r>
+              <w:rPr>
+                <w:sz w:val="22"/>
+                <w:lang w:val="en-US"/>
+              </w:rPr>
+            </w:r>
+          </w:p>
+          <w:p>
+            <w:pPr>
+              <w:pStyle w:val="Normal"/>
+              <w:widowControl w:val="false"/>
+              <w:suppressAutoHyphens w:val="true"/>
+              <w:spacing w:lineRule="auto" w:line="240" w:before="120" w:after="120"/>
+              <w:jc w:val="left"/>
+              <w:rPr>
+                <w:rFonts w:ascii="Verdana" w:hAnsi="Verdana"/>
+                <w:sz w:val="22"/>
+                <w:lang w:val="en-US"/>
+              </w:rPr>
+            </w:pPr>
+            <w:r>
+              <w:rPr>
+                <w:sz w:val="22"/>
+                <w:lang w:val="en-US"/>
+              </w:rPr>
+            </w:r>
+          </w:p>
+          <w:p>
+            <w:pPr>
+              <w:pStyle w:val="Normal"/>
+              <w:widowControl w:val="false"/>
+              <w:suppressAutoHyphens w:val="true"/>
+              <w:spacing w:lineRule="auto" w:line="240" w:before="120" w:after="120"/>
+              <w:jc w:val="left"/>
+              <w:rPr>
+                <w:rFonts w:ascii="Verdana" w:hAnsi="Verdana"/>
+                <w:sz w:val="22"/>
+                <w:lang w:val="en-US"/>
+              </w:rPr>
+            </w:pPr>
+            <w:r>
+              <w:rPr>
+                <w:sz w:val="22"/>
+                <w:lang w:val="en-US"/>
+              </w:rPr>
+            </w:r>
+          </w:p>
+          <w:p>
+            <w:pPr>
+              <w:pStyle w:val="Normal"/>
+              <w:widowControl w:val="false"/>
+              <w:suppressAutoHyphens w:val="true"/>
+              <w:spacing w:lineRule="auto" w:line="240" w:before="120" w:after="120"/>
+              <w:jc w:val="left"/>
+              <w:rPr>
+                <w:rFonts w:ascii="Verdana" w:hAnsi="Verdana"/>
+                <w:sz w:val="22"/>
+                <w:lang w:val="en-US"/>
+              </w:rPr>
+            </w:pPr>
+            <w:r>
+              <w:rPr>
+                <w:sz w:val="22"/>
+                <w:lang w:val="en-US"/>
+              </w:rPr>
+            </w:r>
+          </w:p>
+          <w:p>
+            <w:pPr>
+              <w:pStyle w:val="Normal"/>
+              <w:widowControl w:val="false"/>
+              <w:suppressAutoHyphens w:val="true"/>
+              <w:spacing w:lineRule="auto" w:line="240" w:before="120" w:after="120"/>
+              <w:jc w:val="left"/>
+              <w:rPr>
+                <w:rFonts w:ascii="Verdana" w:hAnsi="Verdana"/>
+                <w:sz w:val="22"/>
+                <w:lang w:val="en-US"/>
+              </w:rPr>
+            </w:pPr>
+            <w:r>
+              <w:rPr>
+                <w:sz w:val="22"/>
+                <w:lang w:val="en-US"/>
+              </w:rPr>
             </w:r>
           </w:p>
           <w:p>
@@ -3459,24 +3382,30 @@
               </w:rPr>
             </w:pPr>
             <w:r>
-              <w:rPr/>
-            </w:r>
-          </w:p>
-          <w:p>
-            <w:pPr>
-              <w:pStyle w:val="Normal"/>
-              <w:widowControl w:val="false"/>
-              <w:suppressAutoHyphens w:val="true"/>
-              <w:spacing w:lineRule="auto" w:line="240" w:before="120" w:after="120"/>
-              <w:jc w:val="left"/>
-              <w:rPr>
-                <w:rFonts w:ascii="Verdana" w:hAnsi="Verdana"/>
-                <w:sz w:val="22"/>
-                <w:lang w:val="en-US"/>
-              </w:rPr>
-            </w:pPr>
-            <w:r>
-              <w:rPr/>
+              <w:rPr>
+                <w:sz w:val="22"/>
+                <w:lang w:val="en-US"/>
+              </w:rPr>
+            </w:r>
+          </w:p>
+          <w:p>
+            <w:pPr>
+              <w:pStyle w:val="Normal"/>
+              <w:widowControl w:val="false"/>
+              <w:suppressAutoHyphens w:val="true"/>
+              <w:spacing w:lineRule="auto" w:line="240" w:before="120" w:after="120"/>
+              <w:jc w:val="left"/>
+              <w:rPr>
+                <w:rFonts w:ascii="Verdana" w:hAnsi="Verdana"/>
+                <w:sz w:val="22"/>
+                <w:lang w:val="en-US"/>
+              </w:rPr>
+            </w:pPr>
+            <w:r>
+              <w:rPr>
+                <w:sz w:val="22"/>
+                <w:lang w:val="en-US"/>
+              </w:rPr>
             </w:r>
           </w:p>
           <w:p>
@@ -3537,10 +3466,10 @@
       </w:tblPr>
       <w:tblGrid>
         <w:gridCol w:w="1716"/>
-        <w:gridCol w:w="3929"/>
-        <w:gridCol w:w="1492"/>
+        <w:gridCol w:w="3928"/>
+        <w:gridCol w:w="1493"/>
+        <w:gridCol w:w="1429"/>
         <w:gridCol w:w="1430"/>
-        <w:gridCol w:w="1429"/>
       </w:tblGrid>
       <w:tr>
         <w:trPr/>
@@ -3613,7 +3542,7 @@
         </w:tc>
         <w:tc>
           <w:tcPr>
-            <w:tcW w:w="3929" w:type="dxa"/>
+            <w:tcW w:w="3928" w:type="dxa"/>
             <w:tcBorders/>
             <w:shd w:color="auto" w:fill="FFFFFF" w:themeFill="background1" w:val="clear"/>
           </w:tcPr>
@@ -3646,7 +3575,7 @@
         </w:tc>
         <w:tc>
           <w:tcPr>
-            <w:tcW w:w="1492" w:type="dxa"/>
+            <w:tcW w:w="1493" w:type="dxa"/>
             <w:tcBorders/>
             <w:shd w:color="auto" w:fill="FFFFFF" w:themeFill="background1" w:val="clear"/>
           </w:tcPr>
@@ -3674,45 +3603,45 @@
                 <w:lang w:val="en-US" w:eastAsia="en-GB" w:bidi="ar-SA"/>
               </w:rPr>
               <w:t>Effect on risk</w:t>
+            </w:r>
+          </w:p>
+        </w:tc>
+        <w:tc>
+          <w:tcPr>
+            <w:tcW w:w="1429" w:type="dxa"/>
+            <w:tcBorders/>
+            <w:shd w:color="auto" w:fill="FFFFFF" w:themeFill="background1" w:val="clear"/>
+          </w:tcPr>
+          <w:p>
+            <w:pPr>
+              <w:pStyle w:val="Normal"/>
+              <w:keepNext w:val="true"/>
+              <w:widowControl w:val="false"/>
+              <w:suppressAutoHyphens w:val="true"/>
+              <w:spacing w:lineRule="auto" w:line="240" w:before="120" w:after="120"/>
+              <w:jc w:val="left"/>
+              <w:rPr>
+                <w:rFonts w:ascii="Verdana" w:hAnsi="Verdana"/>
+                <w:b/>
+                <w:b/>
+                <w:lang w:val="en-US"/>
+              </w:rPr>
+            </w:pPr>
+            <w:r>
+              <w:rPr>
+                <w:rFonts w:eastAsia="Times New Roman" w:cs="Times New Roman"/>
+                <w:b/>
+                <w:kern w:val="0"/>
+                <w:szCs w:val="20"/>
+                <w:lang w:val="en-US" w:eastAsia="en-GB" w:bidi="ar-SA"/>
+              </w:rPr>
+              <w:t>Residual risk</w:t>
             </w:r>
           </w:p>
         </w:tc>
         <w:tc>
           <w:tcPr>
             <w:tcW w:w="1430" w:type="dxa"/>
-            <w:tcBorders/>
-            <w:shd w:color="auto" w:fill="FFFFFF" w:themeFill="background1" w:val="clear"/>
-          </w:tcPr>
-          <w:p>
-            <w:pPr>
-              <w:pStyle w:val="Normal"/>
-              <w:keepNext w:val="true"/>
-              <w:widowControl w:val="false"/>
-              <w:suppressAutoHyphens w:val="true"/>
-              <w:spacing w:lineRule="auto" w:line="240" w:before="120" w:after="120"/>
-              <w:jc w:val="left"/>
-              <w:rPr>
-                <w:rFonts w:ascii="Verdana" w:hAnsi="Verdana"/>
-                <w:b/>
-                <w:b/>
-                <w:lang w:val="en-US"/>
-              </w:rPr>
-            </w:pPr>
-            <w:r>
-              <w:rPr>
-                <w:rFonts w:eastAsia="Times New Roman" w:cs="Times New Roman"/>
-                <w:b/>
-                <w:kern w:val="0"/>
-                <w:szCs w:val="20"/>
-                <w:lang w:val="en-US" w:eastAsia="en-GB" w:bidi="ar-SA"/>
-              </w:rPr>
-              <w:t>Residual risk</w:t>
-            </w:r>
-          </w:p>
-        </w:tc>
-        <w:tc>
-          <w:tcPr>
-            <w:tcW w:w="1429" w:type="dxa"/>
             <w:tcBorders/>
             <w:shd w:color="auto" w:fill="FFFFFF" w:themeFill="background1" w:val="clear"/>
           </w:tcPr>
@@ -3848,7 +3777,7 @@
         </w:tc>
         <w:tc>
           <w:tcPr>
-            <w:tcW w:w="3929" w:type="dxa"/>
+            <w:tcW w:w="3928" w:type="dxa"/>
             <w:tcBorders/>
           </w:tcPr>
           <w:p>
@@ -3965,7 +3894,7 @@
             </w:r>
             <w:r>
               <w:rPr>
-                <w:rFonts w:cstheme="minorBidi" w:eastAsiaTheme="minorHAnsi"/>
+                <w:rFonts w:eastAsia="Calibri" w:cs="" w:cstheme="minorBidi" w:eastAsiaTheme="minorHAnsi"/>
                 <w:shd w:fill="EC9BA4" w:val="clear"/>
                 <w:lang w:val="en-US"/>
               </w:rPr>
@@ -4011,7 +3940,7 @@
         </w:tc>
         <w:tc>
           <w:tcPr>
-            <w:tcW w:w="1492" w:type="dxa"/>
+            <w:tcW w:w="1493" w:type="dxa"/>
             <w:tcBorders/>
           </w:tcPr>
           <w:p>
@@ -4027,215 +3956,243 @@
               </w:rPr>
             </w:pPr>
             <w:r>
-              <w:rPr/>
-            </w:r>
-          </w:p>
-          <w:p>
-            <w:pPr>
-              <w:pStyle w:val="Normal"/>
-              <w:widowControl w:val="false"/>
-              <w:suppressAutoHyphens w:val="true"/>
-              <w:spacing w:lineRule="auto" w:line="240" w:before="120" w:after="120"/>
-              <w:jc w:val="left"/>
-              <w:rPr>
-                <w:rFonts w:ascii="Verdana" w:hAnsi="Verdana"/>
-                <w:lang w:val="en-US"/>
-              </w:rPr>
-            </w:pPr>
-            <w:r>
-              <w:rPr/>
-            </w:r>
-          </w:p>
-          <w:p>
-            <w:pPr>
-              <w:pStyle w:val="Normal"/>
-              <w:widowControl w:val="false"/>
-              <w:suppressAutoHyphens w:val="true"/>
-              <w:spacing w:lineRule="auto" w:line="240" w:before="120" w:after="120"/>
-              <w:jc w:val="left"/>
-              <w:rPr>
-                <w:rFonts w:ascii="Verdana" w:hAnsi="Verdana"/>
-                <w:lang w:val="en-US"/>
-              </w:rPr>
-            </w:pPr>
-            <w:r>
-              <w:rPr/>
-            </w:r>
-          </w:p>
-          <w:p>
-            <w:pPr>
-              <w:pStyle w:val="Normal"/>
-              <w:widowControl w:val="false"/>
-              <w:suppressAutoHyphens w:val="true"/>
-              <w:spacing w:lineRule="auto" w:line="240" w:before="120" w:after="120"/>
-              <w:jc w:val="left"/>
-              <w:rPr>
-                <w:rFonts w:ascii="Verdana" w:hAnsi="Verdana"/>
-                <w:lang w:val="en-US"/>
-              </w:rPr>
-            </w:pPr>
-            <w:r>
-              <w:rPr/>
-            </w:r>
-          </w:p>
-          <w:p>
-            <w:pPr>
-              <w:pStyle w:val="Normal"/>
-              <w:widowControl w:val="false"/>
-              <w:suppressAutoHyphens w:val="true"/>
-              <w:spacing w:lineRule="auto" w:line="240" w:before="120" w:after="120"/>
-              <w:jc w:val="left"/>
-              <w:rPr>
-                <w:rFonts w:ascii="Verdana" w:hAnsi="Verdana"/>
-                <w:lang w:val="en-US"/>
-              </w:rPr>
-            </w:pPr>
-            <w:r>
-              <w:rPr/>
-            </w:r>
-          </w:p>
-          <w:p>
-            <w:pPr>
-              <w:pStyle w:val="Normal"/>
-              <w:widowControl w:val="false"/>
-              <w:suppressAutoHyphens w:val="true"/>
-              <w:spacing w:lineRule="auto" w:line="240" w:before="120" w:after="120"/>
-              <w:jc w:val="left"/>
-              <w:rPr>
-                <w:rFonts w:ascii="Verdana" w:hAnsi="Verdana"/>
-                <w:lang w:val="en-US"/>
-              </w:rPr>
-            </w:pPr>
-            <w:r>
-              <w:rPr/>
-            </w:r>
-          </w:p>
-          <w:p>
-            <w:pPr>
-              <w:pStyle w:val="Normal"/>
-              <w:widowControl w:val="false"/>
-              <w:suppressAutoHyphens w:val="true"/>
-              <w:spacing w:lineRule="auto" w:line="240" w:before="120" w:after="120"/>
-              <w:jc w:val="left"/>
-              <w:rPr>
-                <w:rFonts w:ascii="Verdana" w:hAnsi="Verdana"/>
-                <w:lang w:val="en-US"/>
-              </w:rPr>
-            </w:pPr>
-            <w:r>
-              <w:rPr/>
-            </w:r>
-          </w:p>
-          <w:p>
-            <w:pPr>
-              <w:pStyle w:val="Normal"/>
-              <w:widowControl w:val="false"/>
-              <w:suppressAutoHyphens w:val="true"/>
-              <w:spacing w:lineRule="auto" w:line="240" w:before="120" w:after="120"/>
-              <w:jc w:val="left"/>
-              <w:rPr>
-                <w:rFonts w:ascii="Verdana" w:hAnsi="Verdana"/>
-                <w:lang w:val="en-US"/>
-              </w:rPr>
-            </w:pPr>
-            <w:r>
-              <w:rPr/>
-            </w:r>
-          </w:p>
-          <w:p>
-            <w:pPr>
-              <w:pStyle w:val="Normal"/>
-              <w:widowControl w:val="false"/>
-              <w:suppressAutoHyphens w:val="true"/>
-              <w:spacing w:lineRule="auto" w:line="240" w:before="120" w:after="120"/>
-              <w:jc w:val="left"/>
-              <w:rPr>
-                <w:rFonts w:ascii="Verdana" w:hAnsi="Verdana"/>
-                <w:lang w:val="en-US"/>
-              </w:rPr>
-            </w:pPr>
-            <w:r>
-              <w:rPr/>
-            </w:r>
-          </w:p>
-          <w:p>
-            <w:pPr>
-              <w:pStyle w:val="Normal"/>
-              <w:widowControl w:val="false"/>
-              <w:suppressAutoHyphens w:val="true"/>
-              <w:spacing w:lineRule="auto" w:line="240" w:before="120" w:after="120"/>
-              <w:jc w:val="left"/>
-              <w:rPr>
-                <w:rFonts w:ascii="Verdana" w:hAnsi="Verdana"/>
-                <w:lang w:val="en-US"/>
-              </w:rPr>
-            </w:pPr>
-            <w:r>
-              <w:rPr/>
-            </w:r>
-          </w:p>
-          <w:p>
-            <w:pPr>
-              <w:pStyle w:val="Normal"/>
-              <w:widowControl w:val="false"/>
-              <w:suppressAutoHyphens w:val="true"/>
-              <w:spacing w:lineRule="auto" w:line="240" w:before="120" w:after="120"/>
-              <w:jc w:val="left"/>
-              <w:rPr>
-                <w:rFonts w:ascii="Verdana" w:hAnsi="Verdana"/>
-                <w:lang w:val="en-US"/>
-              </w:rPr>
-            </w:pPr>
-            <w:r>
-              <w:rPr/>
-            </w:r>
-          </w:p>
-          <w:p>
-            <w:pPr>
-              <w:pStyle w:val="Normal"/>
-              <w:widowControl w:val="false"/>
-              <w:suppressAutoHyphens w:val="true"/>
-              <w:spacing w:lineRule="auto" w:line="240" w:before="120" w:after="120"/>
-              <w:jc w:val="left"/>
-              <w:rPr>
-                <w:rFonts w:ascii="Verdana" w:hAnsi="Verdana"/>
-                <w:lang w:val="en-US"/>
-              </w:rPr>
-            </w:pPr>
-            <w:r>
-              <w:rPr/>
-            </w:r>
-          </w:p>
-          <w:p>
-            <w:pPr>
-              <w:pStyle w:val="Normal"/>
-              <w:widowControl w:val="false"/>
-              <w:suppressAutoHyphens w:val="true"/>
-              <w:spacing w:lineRule="auto" w:line="240" w:before="120" w:after="120"/>
-              <w:jc w:val="left"/>
-              <w:rPr>
-                <w:rFonts w:ascii="Verdana" w:hAnsi="Verdana"/>
-                <w:lang w:val="en-US"/>
-              </w:rPr>
-            </w:pPr>
-            <w:r>
-              <w:rPr/>
-            </w:r>
-          </w:p>
-          <w:p>
-            <w:pPr>
-              <w:pStyle w:val="Normal"/>
-              <w:widowControl w:val="false"/>
-              <w:suppressAutoHyphens w:val="true"/>
-              <w:spacing w:lineRule="auto" w:line="240" w:before="120" w:after="120"/>
-              <w:jc w:val="left"/>
-              <w:rPr>
-                <w:rFonts w:ascii="Verdana" w:hAnsi="Verdana"/>
-                <w:lang w:val="en-US"/>
-              </w:rPr>
-            </w:pPr>
-            <w:r>
-              <w:rPr/>
+              <w:rPr>
+                <w:lang w:val="en-US"/>
+              </w:rPr>
+            </w:r>
+          </w:p>
+          <w:p>
+            <w:pPr>
+              <w:pStyle w:val="Normal"/>
+              <w:widowControl w:val="false"/>
+              <w:suppressAutoHyphens w:val="true"/>
+              <w:spacing w:lineRule="auto" w:line="240" w:before="120" w:after="120"/>
+              <w:jc w:val="left"/>
+              <w:rPr>
+                <w:rFonts w:ascii="Verdana" w:hAnsi="Verdana"/>
+                <w:lang w:val="en-US"/>
+              </w:rPr>
+            </w:pPr>
+            <w:r>
+              <w:rPr>
+                <w:lang w:val="en-US"/>
+              </w:rPr>
+            </w:r>
+          </w:p>
+          <w:p>
+            <w:pPr>
+              <w:pStyle w:val="Normal"/>
+              <w:widowControl w:val="false"/>
+              <w:suppressAutoHyphens w:val="true"/>
+              <w:spacing w:lineRule="auto" w:line="240" w:before="120" w:after="120"/>
+              <w:jc w:val="left"/>
+              <w:rPr>
+                <w:rFonts w:ascii="Verdana" w:hAnsi="Verdana"/>
+                <w:lang w:val="en-US"/>
+              </w:rPr>
+            </w:pPr>
+            <w:r>
+              <w:rPr>
+                <w:lang w:val="en-US"/>
+              </w:rPr>
+            </w:r>
+          </w:p>
+          <w:p>
+            <w:pPr>
+              <w:pStyle w:val="Normal"/>
+              <w:widowControl w:val="false"/>
+              <w:suppressAutoHyphens w:val="true"/>
+              <w:spacing w:lineRule="auto" w:line="240" w:before="120" w:after="120"/>
+              <w:jc w:val="left"/>
+              <w:rPr>
+                <w:rFonts w:ascii="Verdana" w:hAnsi="Verdana"/>
+                <w:lang w:val="en-US"/>
+              </w:rPr>
+            </w:pPr>
+            <w:r>
+              <w:rPr>
+                <w:lang w:val="en-US"/>
+              </w:rPr>
+            </w:r>
+          </w:p>
+          <w:p>
+            <w:pPr>
+              <w:pStyle w:val="Normal"/>
+              <w:widowControl w:val="false"/>
+              <w:suppressAutoHyphens w:val="true"/>
+              <w:spacing w:lineRule="auto" w:line="240" w:before="120" w:after="120"/>
+              <w:jc w:val="left"/>
+              <w:rPr>
+                <w:rFonts w:ascii="Verdana" w:hAnsi="Verdana"/>
+                <w:lang w:val="en-US"/>
+              </w:rPr>
+            </w:pPr>
+            <w:r>
+              <w:rPr>
+                <w:lang w:val="en-US"/>
+              </w:rPr>
+            </w:r>
+          </w:p>
+          <w:p>
+            <w:pPr>
+              <w:pStyle w:val="Normal"/>
+              <w:widowControl w:val="false"/>
+              <w:suppressAutoHyphens w:val="true"/>
+              <w:spacing w:lineRule="auto" w:line="240" w:before="120" w:after="120"/>
+              <w:jc w:val="left"/>
+              <w:rPr>
+                <w:rFonts w:ascii="Verdana" w:hAnsi="Verdana"/>
+                <w:lang w:val="en-US"/>
+              </w:rPr>
+            </w:pPr>
+            <w:r>
+              <w:rPr>
+                <w:lang w:val="en-US"/>
+              </w:rPr>
+            </w:r>
+          </w:p>
+          <w:p>
+            <w:pPr>
+              <w:pStyle w:val="Normal"/>
+              <w:widowControl w:val="false"/>
+              <w:suppressAutoHyphens w:val="true"/>
+              <w:spacing w:lineRule="auto" w:line="240" w:before="120" w:after="120"/>
+              <w:jc w:val="left"/>
+              <w:rPr>
+                <w:rFonts w:ascii="Verdana" w:hAnsi="Verdana"/>
+                <w:lang w:val="en-US"/>
+              </w:rPr>
+            </w:pPr>
+            <w:r>
+              <w:rPr>
+                <w:lang w:val="en-US"/>
+              </w:rPr>
+            </w:r>
+          </w:p>
+          <w:p>
+            <w:pPr>
+              <w:pStyle w:val="Normal"/>
+              <w:widowControl w:val="false"/>
+              <w:suppressAutoHyphens w:val="true"/>
+              <w:spacing w:lineRule="auto" w:line="240" w:before="120" w:after="120"/>
+              <w:jc w:val="left"/>
+              <w:rPr>
+                <w:rFonts w:ascii="Verdana" w:hAnsi="Verdana"/>
+                <w:lang w:val="en-US"/>
+              </w:rPr>
+            </w:pPr>
+            <w:r>
+              <w:rPr>
+                <w:lang w:val="en-US"/>
+              </w:rPr>
+            </w:r>
+          </w:p>
+          <w:p>
+            <w:pPr>
+              <w:pStyle w:val="Normal"/>
+              <w:widowControl w:val="false"/>
+              <w:suppressAutoHyphens w:val="true"/>
+              <w:spacing w:lineRule="auto" w:line="240" w:before="120" w:after="120"/>
+              <w:jc w:val="left"/>
+              <w:rPr>
+                <w:rFonts w:ascii="Verdana" w:hAnsi="Verdana"/>
+                <w:lang w:val="en-US"/>
+              </w:rPr>
+            </w:pPr>
+            <w:r>
+              <w:rPr>
+                <w:lang w:val="en-US"/>
+              </w:rPr>
+            </w:r>
+          </w:p>
+          <w:p>
+            <w:pPr>
+              <w:pStyle w:val="Normal"/>
+              <w:widowControl w:val="false"/>
+              <w:suppressAutoHyphens w:val="true"/>
+              <w:spacing w:lineRule="auto" w:line="240" w:before="120" w:after="120"/>
+              <w:jc w:val="left"/>
+              <w:rPr>
+                <w:rFonts w:ascii="Verdana" w:hAnsi="Verdana"/>
+                <w:lang w:val="en-US"/>
+              </w:rPr>
+            </w:pPr>
+            <w:r>
+              <w:rPr>
+                <w:lang w:val="en-US"/>
+              </w:rPr>
+            </w:r>
+          </w:p>
+          <w:p>
+            <w:pPr>
+              <w:pStyle w:val="Normal"/>
+              <w:widowControl w:val="false"/>
+              <w:suppressAutoHyphens w:val="true"/>
+              <w:spacing w:lineRule="auto" w:line="240" w:before="120" w:after="120"/>
+              <w:jc w:val="left"/>
+              <w:rPr>
+                <w:rFonts w:ascii="Verdana" w:hAnsi="Verdana"/>
+                <w:lang w:val="en-US"/>
+              </w:rPr>
+            </w:pPr>
+            <w:r>
+              <w:rPr>
+                <w:lang w:val="en-US"/>
+              </w:rPr>
+            </w:r>
+          </w:p>
+          <w:p>
+            <w:pPr>
+              <w:pStyle w:val="Normal"/>
+              <w:widowControl w:val="false"/>
+              <w:suppressAutoHyphens w:val="true"/>
+              <w:spacing w:lineRule="auto" w:line="240" w:before="120" w:after="120"/>
+              <w:jc w:val="left"/>
+              <w:rPr>
+                <w:rFonts w:ascii="Verdana" w:hAnsi="Verdana"/>
+                <w:lang w:val="en-US"/>
+              </w:rPr>
+            </w:pPr>
+            <w:r>
+              <w:rPr>
+                <w:lang w:val="en-US"/>
+              </w:rPr>
+            </w:r>
+          </w:p>
+          <w:p>
+            <w:pPr>
+              <w:pStyle w:val="Normal"/>
+              <w:widowControl w:val="false"/>
+              <w:suppressAutoHyphens w:val="true"/>
+              <w:spacing w:lineRule="auto" w:line="240" w:before="120" w:after="120"/>
+              <w:jc w:val="left"/>
+              <w:rPr>
+                <w:rFonts w:ascii="Verdana" w:hAnsi="Verdana"/>
+                <w:lang w:val="en-US"/>
+              </w:rPr>
+            </w:pPr>
+            <w:r>
+              <w:rPr>
+                <w:lang w:val="en-US"/>
+              </w:rPr>
+            </w:r>
+          </w:p>
+          <w:p>
+            <w:pPr>
+              <w:pStyle w:val="Normal"/>
+              <w:widowControl w:val="false"/>
+              <w:suppressAutoHyphens w:val="true"/>
+              <w:spacing w:lineRule="auto" w:line="240" w:before="120" w:after="120"/>
+              <w:jc w:val="left"/>
+              <w:rPr>
+                <w:rFonts w:ascii="Verdana" w:hAnsi="Verdana"/>
+                <w:lang w:val="en-US"/>
+              </w:rPr>
+            </w:pPr>
+            <w:r>
+              <w:rPr>
+                <w:lang w:val="en-US"/>
+              </w:rPr>
             </w:r>
           </w:p>
           <w:p>
@@ -4258,6 +4215,286 @@
                 <w:lang w:val="en-US" w:eastAsia="en-GB" w:bidi="ar-SA"/>
               </w:rPr>
               <w:t>Eliminated reduced accepted</w:t>
+            </w:r>
+          </w:p>
+        </w:tc>
+        <w:tc>
+          <w:tcPr>
+            <w:tcW w:w="1429" w:type="dxa"/>
+            <w:tcBorders/>
+          </w:tcPr>
+          <w:p>
+            <w:pPr>
+              <w:pStyle w:val="Normal"/>
+              <w:widowControl w:val="false"/>
+              <w:suppressAutoHyphens w:val="true"/>
+              <w:spacing w:lineRule="auto" w:line="240" w:before="120" w:after="120"/>
+              <w:jc w:val="left"/>
+              <w:rPr>
+                <w:rFonts w:ascii="Verdana" w:hAnsi="Verdana"/>
+                <w:lang w:val="en-US"/>
+              </w:rPr>
+            </w:pPr>
+            <w:r>
+              <w:rPr>
+                <w:lang w:val="en-US"/>
+              </w:rPr>
+            </w:r>
+          </w:p>
+          <w:p>
+            <w:pPr>
+              <w:pStyle w:val="Normal"/>
+              <w:widowControl w:val="false"/>
+              <w:suppressAutoHyphens w:val="true"/>
+              <w:spacing w:lineRule="auto" w:line="240" w:before="120" w:after="120"/>
+              <w:jc w:val="left"/>
+              <w:rPr>
+                <w:rFonts w:ascii="Verdana" w:hAnsi="Verdana"/>
+                <w:lang w:val="en-US"/>
+              </w:rPr>
+            </w:pPr>
+            <w:r>
+              <w:rPr>
+                <w:lang w:val="en-US"/>
+              </w:rPr>
+            </w:r>
+          </w:p>
+          <w:p>
+            <w:pPr>
+              <w:pStyle w:val="Normal"/>
+              <w:widowControl w:val="false"/>
+              <w:suppressAutoHyphens w:val="true"/>
+              <w:spacing w:lineRule="auto" w:line="240" w:before="120" w:after="120"/>
+              <w:jc w:val="left"/>
+              <w:rPr>
+                <w:rFonts w:ascii="Verdana" w:hAnsi="Verdana"/>
+                <w:lang w:val="en-US"/>
+              </w:rPr>
+            </w:pPr>
+            <w:r>
+              <w:rPr>
+                <w:lang w:val="en-US"/>
+              </w:rPr>
+            </w:r>
+          </w:p>
+          <w:p>
+            <w:pPr>
+              <w:pStyle w:val="Normal"/>
+              <w:widowControl w:val="false"/>
+              <w:suppressAutoHyphens w:val="true"/>
+              <w:spacing w:lineRule="auto" w:line="240" w:before="120" w:after="120"/>
+              <w:jc w:val="left"/>
+              <w:rPr>
+                <w:rFonts w:ascii="Verdana" w:hAnsi="Verdana"/>
+                <w:lang w:val="en-US"/>
+              </w:rPr>
+            </w:pPr>
+            <w:r>
+              <w:rPr>
+                <w:lang w:val="en-US"/>
+              </w:rPr>
+            </w:r>
+          </w:p>
+          <w:p>
+            <w:pPr>
+              <w:pStyle w:val="Normal"/>
+              <w:widowControl w:val="false"/>
+              <w:suppressAutoHyphens w:val="true"/>
+              <w:spacing w:lineRule="auto" w:line="240" w:before="120" w:after="120"/>
+              <w:jc w:val="left"/>
+              <w:rPr>
+                <w:rFonts w:ascii="Verdana" w:hAnsi="Verdana"/>
+                <w:lang w:val="en-US"/>
+              </w:rPr>
+            </w:pPr>
+            <w:r>
+              <w:rPr>
+                <w:lang w:val="en-US"/>
+              </w:rPr>
+            </w:r>
+          </w:p>
+          <w:p>
+            <w:pPr>
+              <w:pStyle w:val="Normal"/>
+              <w:widowControl w:val="false"/>
+              <w:suppressAutoHyphens w:val="true"/>
+              <w:spacing w:lineRule="auto" w:line="240" w:before="120" w:after="120"/>
+              <w:jc w:val="left"/>
+              <w:rPr>
+                <w:rFonts w:ascii="Verdana" w:hAnsi="Verdana"/>
+                <w:lang w:val="en-US"/>
+              </w:rPr>
+            </w:pPr>
+            <w:r>
+              <w:rPr>
+                <w:lang w:val="en-US"/>
+              </w:rPr>
+            </w:r>
+          </w:p>
+          <w:p>
+            <w:pPr>
+              <w:pStyle w:val="Normal"/>
+              <w:widowControl w:val="false"/>
+              <w:suppressAutoHyphens w:val="true"/>
+              <w:spacing w:lineRule="auto" w:line="240" w:before="120" w:after="120"/>
+              <w:jc w:val="left"/>
+              <w:rPr>
+                <w:rFonts w:ascii="Verdana" w:hAnsi="Verdana"/>
+                <w:lang w:val="en-US"/>
+              </w:rPr>
+            </w:pPr>
+            <w:r>
+              <w:rPr>
+                <w:lang w:val="en-US"/>
+              </w:rPr>
+            </w:r>
+          </w:p>
+          <w:p>
+            <w:pPr>
+              <w:pStyle w:val="Normal"/>
+              <w:widowControl w:val="false"/>
+              <w:suppressAutoHyphens w:val="true"/>
+              <w:spacing w:lineRule="auto" w:line="240" w:before="120" w:after="120"/>
+              <w:jc w:val="left"/>
+              <w:rPr>
+                <w:rFonts w:ascii="Verdana" w:hAnsi="Verdana"/>
+                <w:lang w:val="en-US"/>
+              </w:rPr>
+            </w:pPr>
+            <w:r>
+              <w:rPr>
+                <w:lang w:val="en-US"/>
+              </w:rPr>
+            </w:r>
+          </w:p>
+          <w:p>
+            <w:pPr>
+              <w:pStyle w:val="Normal"/>
+              <w:widowControl w:val="false"/>
+              <w:suppressAutoHyphens w:val="true"/>
+              <w:spacing w:lineRule="auto" w:line="240" w:before="120" w:after="120"/>
+              <w:jc w:val="left"/>
+              <w:rPr>
+                <w:rFonts w:ascii="Verdana" w:hAnsi="Verdana"/>
+                <w:lang w:val="en-US"/>
+              </w:rPr>
+            </w:pPr>
+            <w:r>
+              <w:rPr>
+                <w:lang w:val="en-US"/>
+              </w:rPr>
+            </w:r>
+          </w:p>
+          <w:p>
+            <w:pPr>
+              <w:pStyle w:val="Normal"/>
+              <w:widowControl w:val="false"/>
+              <w:suppressAutoHyphens w:val="true"/>
+              <w:spacing w:lineRule="auto" w:line="240" w:before="120" w:after="120"/>
+              <w:jc w:val="left"/>
+              <w:rPr>
+                <w:rFonts w:ascii="Verdana" w:hAnsi="Verdana"/>
+                <w:lang w:val="en-US"/>
+              </w:rPr>
+            </w:pPr>
+            <w:r>
+              <w:rPr>
+                <w:lang w:val="en-US"/>
+              </w:rPr>
+            </w:r>
+          </w:p>
+          <w:p>
+            <w:pPr>
+              <w:pStyle w:val="Normal"/>
+              <w:widowControl w:val="false"/>
+              <w:suppressAutoHyphens w:val="true"/>
+              <w:spacing w:lineRule="auto" w:line="240" w:before="120" w:after="120"/>
+              <w:jc w:val="left"/>
+              <w:rPr>
+                <w:rFonts w:ascii="Verdana" w:hAnsi="Verdana"/>
+                <w:lang w:val="en-US"/>
+              </w:rPr>
+            </w:pPr>
+            <w:r>
+              <w:rPr>
+                <w:lang w:val="en-US"/>
+              </w:rPr>
+            </w:r>
+          </w:p>
+          <w:p>
+            <w:pPr>
+              <w:pStyle w:val="Normal"/>
+              <w:widowControl w:val="false"/>
+              <w:suppressAutoHyphens w:val="true"/>
+              <w:spacing w:lineRule="auto" w:line="240" w:before="120" w:after="120"/>
+              <w:jc w:val="left"/>
+              <w:rPr>
+                <w:rFonts w:ascii="Verdana" w:hAnsi="Verdana"/>
+                <w:lang w:val="en-US"/>
+              </w:rPr>
+            </w:pPr>
+            <w:r>
+              <w:rPr>
+                <w:lang w:val="en-US"/>
+              </w:rPr>
+            </w:r>
+          </w:p>
+          <w:p>
+            <w:pPr>
+              <w:pStyle w:val="Normal"/>
+              <w:widowControl w:val="false"/>
+              <w:suppressAutoHyphens w:val="true"/>
+              <w:spacing w:lineRule="auto" w:line="240" w:before="120" w:after="120"/>
+              <w:jc w:val="left"/>
+              <w:rPr>
+                <w:rFonts w:ascii="Verdana" w:hAnsi="Verdana"/>
+                <w:lang w:val="en-US"/>
+              </w:rPr>
+            </w:pPr>
+            <w:r>
+              <w:rPr>
+                <w:lang w:val="en-US"/>
+              </w:rPr>
+            </w:r>
+          </w:p>
+          <w:p>
+            <w:pPr>
+              <w:pStyle w:val="Normal"/>
+              <w:widowControl w:val="false"/>
+              <w:suppressAutoHyphens w:val="true"/>
+              <w:spacing w:lineRule="auto" w:line="240" w:before="120" w:after="120"/>
+              <w:jc w:val="left"/>
+              <w:rPr>
+                <w:rFonts w:ascii="Verdana" w:hAnsi="Verdana"/>
+                <w:lang w:val="en-US"/>
+              </w:rPr>
+            </w:pPr>
+            <w:r>
+              <w:rPr>
+                <w:lang w:val="en-US"/>
+              </w:rPr>
+            </w:r>
+          </w:p>
+          <w:p>
+            <w:pPr>
+              <w:pStyle w:val="Normal"/>
+              <w:widowControl w:val="false"/>
+              <w:suppressAutoHyphens w:val="true"/>
+              <w:spacing w:lineRule="auto" w:line="240" w:before="120" w:after="120"/>
+              <w:jc w:val="left"/>
+              <w:rPr>
+                <w:rFonts w:ascii="Verdana" w:hAnsi="Verdana"/>
+                <w:lang w:val="en-US"/>
+              </w:rPr>
+            </w:pPr>
+            <w:r>
+              <w:rPr>
+                <w:rFonts w:eastAsia="Times New Roman" w:cs="Times New Roman"/>
+                <w:kern w:val="0"/>
+                <w:szCs w:val="20"/>
+                <w:lang w:val="en-US" w:eastAsia="en-GB" w:bidi="ar-SA"/>
+              </w:rPr>
+              <w:t>Low medium high</w:t>
             </w:r>
           </w:p>
         </w:tc>
@@ -4279,483 +4516,261 @@
               </w:rPr>
             </w:pPr>
             <w:r>
-              <w:rPr/>
-            </w:r>
-          </w:p>
-          <w:p>
-            <w:pPr>
-              <w:pStyle w:val="Normal"/>
-              <w:widowControl w:val="false"/>
-              <w:suppressAutoHyphens w:val="true"/>
-              <w:spacing w:lineRule="auto" w:line="240" w:before="120" w:after="120"/>
-              <w:jc w:val="left"/>
-              <w:rPr>
-                <w:rFonts w:ascii="Verdana" w:hAnsi="Verdana"/>
-                <w:lang w:val="en-US"/>
-              </w:rPr>
-            </w:pPr>
-            <w:r>
-              <w:rPr/>
-            </w:r>
-          </w:p>
-          <w:p>
-            <w:pPr>
-              <w:pStyle w:val="Normal"/>
-              <w:widowControl w:val="false"/>
-              <w:suppressAutoHyphens w:val="true"/>
-              <w:spacing w:lineRule="auto" w:line="240" w:before="120" w:after="120"/>
-              <w:jc w:val="left"/>
-              <w:rPr>
-                <w:rFonts w:ascii="Verdana" w:hAnsi="Verdana"/>
-                <w:lang w:val="en-US"/>
-              </w:rPr>
-            </w:pPr>
-            <w:r>
-              <w:rPr/>
-            </w:r>
-          </w:p>
-          <w:p>
-            <w:pPr>
-              <w:pStyle w:val="Normal"/>
-              <w:widowControl w:val="false"/>
-              <w:suppressAutoHyphens w:val="true"/>
-              <w:spacing w:lineRule="auto" w:line="240" w:before="120" w:after="120"/>
-              <w:jc w:val="left"/>
-              <w:rPr>
-                <w:rFonts w:ascii="Verdana" w:hAnsi="Verdana"/>
-                <w:lang w:val="en-US"/>
-              </w:rPr>
-            </w:pPr>
-            <w:r>
-              <w:rPr/>
-            </w:r>
-          </w:p>
-          <w:p>
-            <w:pPr>
-              <w:pStyle w:val="Normal"/>
-              <w:widowControl w:val="false"/>
-              <w:suppressAutoHyphens w:val="true"/>
-              <w:spacing w:lineRule="auto" w:line="240" w:before="120" w:after="120"/>
-              <w:jc w:val="left"/>
-              <w:rPr>
-                <w:rFonts w:ascii="Verdana" w:hAnsi="Verdana"/>
-                <w:lang w:val="en-US"/>
-              </w:rPr>
-            </w:pPr>
-            <w:r>
-              <w:rPr/>
-            </w:r>
-          </w:p>
-          <w:p>
-            <w:pPr>
-              <w:pStyle w:val="Normal"/>
-              <w:widowControl w:val="false"/>
-              <w:suppressAutoHyphens w:val="true"/>
-              <w:spacing w:lineRule="auto" w:line="240" w:before="120" w:after="120"/>
-              <w:jc w:val="left"/>
-              <w:rPr>
-                <w:rFonts w:ascii="Verdana" w:hAnsi="Verdana"/>
-                <w:lang w:val="en-US"/>
-              </w:rPr>
-            </w:pPr>
-            <w:r>
-              <w:rPr/>
-            </w:r>
-          </w:p>
-          <w:p>
-            <w:pPr>
-              <w:pStyle w:val="Normal"/>
-              <w:widowControl w:val="false"/>
-              <w:suppressAutoHyphens w:val="true"/>
-              <w:spacing w:lineRule="auto" w:line="240" w:before="120" w:after="120"/>
-              <w:jc w:val="left"/>
-              <w:rPr>
-                <w:rFonts w:ascii="Verdana" w:hAnsi="Verdana"/>
-                <w:lang w:val="en-US"/>
-              </w:rPr>
-            </w:pPr>
-            <w:r>
-              <w:rPr/>
-            </w:r>
-          </w:p>
-          <w:p>
-            <w:pPr>
-              <w:pStyle w:val="Normal"/>
-              <w:widowControl w:val="false"/>
-              <w:suppressAutoHyphens w:val="true"/>
-              <w:spacing w:lineRule="auto" w:line="240" w:before="120" w:after="120"/>
-              <w:jc w:val="left"/>
-              <w:rPr>
-                <w:rFonts w:ascii="Verdana" w:hAnsi="Verdana"/>
-                <w:lang w:val="en-US"/>
-              </w:rPr>
-            </w:pPr>
-            <w:r>
-              <w:rPr/>
-            </w:r>
-          </w:p>
-          <w:p>
-            <w:pPr>
-              <w:pStyle w:val="Normal"/>
-              <w:widowControl w:val="false"/>
-              <w:suppressAutoHyphens w:val="true"/>
-              <w:spacing w:lineRule="auto" w:line="240" w:before="120" w:after="120"/>
-              <w:jc w:val="left"/>
-              <w:rPr>
-                <w:rFonts w:ascii="Verdana" w:hAnsi="Verdana"/>
-                <w:lang w:val="en-US"/>
-              </w:rPr>
-            </w:pPr>
-            <w:r>
-              <w:rPr/>
-            </w:r>
-          </w:p>
-          <w:p>
-            <w:pPr>
-              <w:pStyle w:val="Normal"/>
-              <w:widowControl w:val="false"/>
-              <w:suppressAutoHyphens w:val="true"/>
-              <w:spacing w:lineRule="auto" w:line="240" w:before="120" w:after="120"/>
-              <w:jc w:val="left"/>
-              <w:rPr>
-                <w:rFonts w:ascii="Verdana" w:hAnsi="Verdana"/>
-                <w:lang w:val="en-US"/>
-              </w:rPr>
-            </w:pPr>
-            <w:r>
-              <w:rPr/>
-            </w:r>
-          </w:p>
-          <w:p>
-            <w:pPr>
-              <w:pStyle w:val="Normal"/>
-              <w:widowControl w:val="false"/>
-              <w:suppressAutoHyphens w:val="true"/>
-              <w:spacing w:lineRule="auto" w:line="240" w:before="120" w:after="120"/>
-              <w:jc w:val="left"/>
-              <w:rPr>
-                <w:rFonts w:ascii="Verdana" w:hAnsi="Verdana"/>
-                <w:lang w:val="en-US"/>
-              </w:rPr>
-            </w:pPr>
-            <w:r>
-              <w:rPr/>
-            </w:r>
-          </w:p>
-          <w:p>
-            <w:pPr>
-              <w:pStyle w:val="Normal"/>
-              <w:widowControl w:val="false"/>
-              <w:suppressAutoHyphens w:val="true"/>
-              <w:spacing w:lineRule="auto" w:line="240" w:before="120" w:after="120"/>
-              <w:jc w:val="left"/>
-              <w:rPr>
-                <w:rFonts w:ascii="Verdana" w:hAnsi="Verdana"/>
-                <w:lang w:val="en-US"/>
-              </w:rPr>
-            </w:pPr>
-            <w:r>
-              <w:rPr/>
-            </w:r>
-          </w:p>
-          <w:p>
-            <w:pPr>
-              <w:pStyle w:val="Normal"/>
-              <w:widowControl w:val="false"/>
-              <w:suppressAutoHyphens w:val="true"/>
-              <w:spacing w:lineRule="auto" w:line="240" w:before="120" w:after="120"/>
-              <w:jc w:val="left"/>
-              <w:rPr>
-                <w:rFonts w:ascii="Verdana" w:hAnsi="Verdana"/>
-                <w:lang w:val="en-US"/>
-              </w:rPr>
-            </w:pPr>
-            <w:r>
-              <w:rPr/>
-            </w:r>
-          </w:p>
-          <w:p>
-            <w:pPr>
-              <w:pStyle w:val="Normal"/>
-              <w:widowControl w:val="false"/>
-              <w:suppressAutoHyphens w:val="true"/>
-              <w:spacing w:lineRule="auto" w:line="240" w:before="120" w:after="120"/>
-              <w:jc w:val="left"/>
-              <w:rPr>
-                <w:rFonts w:ascii="Verdana" w:hAnsi="Verdana"/>
-                <w:lang w:val="en-US"/>
-              </w:rPr>
-            </w:pPr>
-            <w:r>
-              <w:rPr/>
-            </w:r>
-          </w:p>
-          <w:p>
-            <w:pPr>
-              <w:pStyle w:val="Normal"/>
-              <w:widowControl w:val="false"/>
-              <w:suppressAutoHyphens w:val="true"/>
-              <w:spacing w:lineRule="auto" w:line="240" w:before="120" w:after="120"/>
-              <w:jc w:val="left"/>
-              <w:rPr>
-                <w:rFonts w:ascii="Verdana" w:hAnsi="Verdana"/>
-                <w:lang w:val="en-US"/>
-              </w:rPr>
-            </w:pPr>
-            <w:r>
-              <w:rPr>
-                <w:rFonts w:eastAsia="Times New Roman" w:cs="Times New Roman"/>
-                <w:kern w:val="0"/>
-                <w:szCs w:val="20"/>
-                <w:lang w:val="en-US" w:eastAsia="en-GB" w:bidi="ar-SA"/>
-              </w:rPr>
-              <w:t>Low medium high</w:t>
-            </w:r>
-          </w:p>
-        </w:tc>
-        <w:tc>
-          <w:tcPr>
-            <w:tcW w:w="1429" w:type="dxa"/>
-            <w:tcBorders/>
-          </w:tcPr>
-          <w:p>
-            <w:pPr>
-              <w:pStyle w:val="Normal"/>
-              <w:widowControl w:val="false"/>
-              <w:suppressAutoHyphens w:val="true"/>
-              <w:spacing w:lineRule="auto" w:line="240" w:before="120" w:after="120"/>
-              <w:jc w:val="left"/>
-              <w:rPr>
-                <w:rFonts w:ascii="Verdana" w:hAnsi="Verdana"/>
-                <w:lang w:val="en-US"/>
-              </w:rPr>
-            </w:pPr>
-            <w:r>
-              <w:rPr/>
-            </w:r>
-          </w:p>
-          <w:p>
-            <w:pPr>
-              <w:pStyle w:val="Normal"/>
-              <w:widowControl w:val="false"/>
-              <w:suppressAutoHyphens w:val="true"/>
-              <w:spacing w:lineRule="auto" w:line="240" w:before="120" w:after="120"/>
-              <w:jc w:val="left"/>
-              <w:rPr>
-                <w:rFonts w:ascii="Verdana" w:hAnsi="Verdana"/>
-                <w:lang w:val="en-US"/>
-              </w:rPr>
-            </w:pPr>
-            <w:r>
-              <w:rPr/>
-            </w:r>
-          </w:p>
-          <w:p>
-            <w:pPr>
-              <w:pStyle w:val="Normal"/>
-              <w:widowControl w:val="false"/>
-              <w:suppressAutoHyphens w:val="true"/>
-              <w:spacing w:lineRule="auto" w:line="240" w:before="120" w:after="120"/>
-              <w:jc w:val="left"/>
-              <w:rPr>
-                <w:rFonts w:ascii="Verdana" w:hAnsi="Verdana"/>
-                <w:lang w:val="en-US"/>
-              </w:rPr>
-            </w:pPr>
-            <w:r>
-              <w:rPr/>
-            </w:r>
-          </w:p>
-          <w:p>
-            <w:pPr>
-              <w:pStyle w:val="Normal"/>
-              <w:widowControl w:val="false"/>
-              <w:suppressAutoHyphens w:val="true"/>
-              <w:spacing w:lineRule="auto" w:line="240" w:before="120" w:after="120"/>
-              <w:jc w:val="left"/>
-              <w:rPr>
-                <w:rFonts w:ascii="Verdana" w:hAnsi="Verdana"/>
-                <w:lang w:val="en-US"/>
-              </w:rPr>
-            </w:pPr>
-            <w:r>
-              <w:rPr/>
-            </w:r>
-          </w:p>
-          <w:p>
-            <w:pPr>
-              <w:pStyle w:val="Normal"/>
-              <w:widowControl w:val="false"/>
-              <w:suppressAutoHyphens w:val="true"/>
-              <w:spacing w:lineRule="auto" w:line="240" w:before="120" w:after="120"/>
-              <w:jc w:val="left"/>
-              <w:rPr>
-                <w:rFonts w:ascii="Verdana" w:hAnsi="Verdana"/>
-                <w:lang w:val="en-US"/>
-              </w:rPr>
-            </w:pPr>
-            <w:r>
-              <w:rPr/>
-            </w:r>
-          </w:p>
-          <w:p>
-            <w:pPr>
-              <w:pStyle w:val="Normal"/>
-              <w:widowControl w:val="false"/>
-              <w:suppressAutoHyphens w:val="true"/>
-              <w:spacing w:lineRule="auto" w:line="240" w:before="120" w:after="120"/>
-              <w:jc w:val="left"/>
-              <w:rPr>
-                <w:rFonts w:ascii="Verdana" w:hAnsi="Verdana"/>
-                <w:lang w:val="en-US"/>
-              </w:rPr>
-            </w:pPr>
-            <w:r>
-              <w:rPr/>
-            </w:r>
-          </w:p>
-          <w:p>
-            <w:pPr>
-              <w:pStyle w:val="Normal"/>
-              <w:widowControl w:val="false"/>
-              <w:suppressAutoHyphens w:val="true"/>
-              <w:spacing w:lineRule="auto" w:line="240" w:before="120" w:after="120"/>
-              <w:jc w:val="left"/>
-              <w:rPr>
-                <w:rFonts w:ascii="Verdana" w:hAnsi="Verdana"/>
-                <w:lang w:val="en-US"/>
-              </w:rPr>
-            </w:pPr>
-            <w:r>
-              <w:rPr/>
-            </w:r>
-          </w:p>
-          <w:p>
-            <w:pPr>
-              <w:pStyle w:val="Normal"/>
-              <w:widowControl w:val="false"/>
-              <w:suppressAutoHyphens w:val="true"/>
-              <w:spacing w:lineRule="auto" w:line="240" w:before="120" w:after="120"/>
-              <w:jc w:val="left"/>
-              <w:rPr>
-                <w:rFonts w:ascii="Verdana" w:hAnsi="Verdana"/>
-                <w:lang w:val="en-US"/>
-              </w:rPr>
-            </w:pPr>
-            <w:r>
-              <w:rPr/>
-            </w:r>
-          </w:p>
-          <w:p>
-            <w:pPr>
-              <w:pStyle w:val="Normal"/>
-              <w:widowControl w:val="false"/>
-              <w:suppressAutoHyphens w:val="true"/>
-              <w:spacing w:lineRule="auto" w:line="240" w:before="120" w:after="120"/>
-              <w:jc w:val="left"/>
-              <w:rPr>
-                <w:rFonts w:ascii="Verdana" w:hAnsi="Verdana"/>
-                <w:lang w:val="en-US"/>
-              </w:rPr>
-            </w:pPr>
-            <w:r>
-              <w:rPr/>
-            </w:r>
-          </w:p>
-          <w:p>
-            <w:pPr>
-              <w:pStyle w:val="Normal"/>
-              <w:widowControl w:val="false"/>
-              <w:suppressAutoHyphens w:val="true"/>
-              <w:spacing w:lineRule="auto" w:line="240" w:before="120" w:after="120"/>
-              <w:jc w:val="left"/>
-              <w:rPr>
-                <w:rFonts w:ascii="Verdana" w:hAnsi="Verdana"/>
-                <w:lang w:val="en-US"/>
-              </w:rPr>
-            </w:pPr>
-            <w:r>
-              <w:rPr/>
-            </w:r>
-          </w:p>
-          <w:p>
-            <w:pPr>
-              <w:pStyle w:val="Normal"/>
-              <w:widowControl w:val="false"/>
-              <w:suppressAutoHyphens w:val="true"/>
-              <w:spacing w:lineRule="auto" w:line="240" w:before="120" w:after="120"/>
-              <w:jc w:val="left"/>
-              <w:rPr>
-                <w:rFonts w:ascii="Verdana" w:hAnsi="Verdana"/>
-                <w:lang w:val="en-US"/>
-              </w:rPr>
-            </w:pPr>
-            <w:r>
-              <w:rPr/>
-            </w:r>
-          </w:p>
-          <w:p>
-            <w:pPr>
-              <w:pStyle w:val="Normal"/>
-              <w:widowControl w:val="false"/>
-              <w:suppressAutoHyphens w:val="true"/>
-              <w:spacing w:lineRule="auto" w:line="240" w:before="120" w:after="120"/>
-              <w:jc w:val="left"/>
-              <w:rPr>
-                <w:rFonts w:ascii="Verdana" w:hAnsi="Verdana"/>
-                <w:lang w:val="en-US"/>
-              </w:rPr>
-            </w:pPr>
-            <w:r>
-              <w:rPr/>
-            </w:r>
-          </w:p>
-          <w:p>
-            <w:pPr>
-              <w:pStyle w:val="Normal"/>
-              <w:widowControl w:val="false"/>
-              <w:suppressAutoHyphens w:val="true"/>
-              <w:spacing w:lineRule="auto" w:line="240" w:before="120" w:after="120"/>
-              <w:jc w:val="left"/>
-              <w:rPr>
-                <w:rFonts w:ascii="Verdana" w:hAnsi="Verdana"/>
-                <w:lang w:val="en-US"/>
-              </w:rPr>
-            </w:pPr>
-            <w:r>
-              <w:rPr/>
-            </w:r>
-          </w:p>
-          <w:p>
-            <w:pPr>
-              <w:pStyle w:val="Normal"/>
-              <w:widowControl w:val="false"/>
-              <w:suppressAutoHyphens w:val="true"/>
-              <w:spacing w:lineRule="auto" w:line="240" w:before="120" w:after="120"/>
-              <w:jc w:val="left"/>
-              <w:rPr>
-                <w:rFonts w:ascii="Verdana" w:hAnsi="Verdana"/>
-                <w:lang w:val="en-US"/>
-              </w:rPr>
-            </w:pPr>
-            <w:r>
-              <w:rPr/>
-            </w:r>
-          </w:p>
-          <w:p>
-            <w:pPr>
-              <w:pStyle w:val="Normal"/>
-              <w:widowControl w:val="false"/>
-              <w:suppressAutoHyphens w:val="true"/>
-              <w:spacing w:lineRule="auto" w:line="240" w:before="120" w:after="120"/>
-              <w:jc w:val="left"/>
-              <w:rPr>
-                <w:rFonts w:ascii="Verdana" w:hAnsi="Verdana"/>
-                <w:lang w:val="en-US"/>
-              </w:rPr>
-            </w:pPr>
-            <w:r>
-              <w:rPr/>
+              <w:rPr>
+                <w:lang w:val="en-US"/>
+              </w:rPr>
+            </w:r>
+          </w:p>
+          <w:p>
+            <w:pPr>
+              <w:pStyle w:val="Normal"/>
+              <w:widowControl w:val="false"/>
+              <w:suppressAutoHyphens w:val="true"/>
+              <w:spacing w:lineRule="auto" w:line="240" w:before="120" w:after="120"/>
+              <w:jc w:val="left"/>
+              <w:rPr>
+                <w:rFonts w:ascii="Verdana" w:hAnsi="Verdana"/>
+                <w:lang w:val="en-US"/>
+              </w:rPr>
+            </w:pPr>
+            <w:r>
+              <w:rPr>
+                <w:lang w:val="en-US"/>
+              </w:rPr>
+            </w:r>
+          </w:p>
+          <w:p>
+            <w:pPr>
+              <w:pStyle w:val="Normal"/>
+              <w:widowControl w:val="false"/>
+              <w:suppressAutoHyphens w:val="true"/>
+              <w:spacing w:lineRule="auto" w:line="240" w:before="120" w:after="120"/>
+              <w:jc w:val="left"/>
+              <w:rPr>
+                <w:rFonts w:ascii="Verdana" w:hAnsi="Verdana"/>
+                <w:lang w:val="en-US"/>
+              </w:rPr>
+            </w:pPr>
+            <w:r>
+              <w:rPr>
+                <w:lang w:val="en-US"/>
+              </w:rPr>
+            </w:r>
+          </w:p>
+          <w:p>
+            <w:pPr>
+              <w:pStyle w:val="Normal"/>
+              <w:widowControl w:val="false"/>
+              <w:suppressAutoHyphens w:val="true"/>
+              <w:spacing w:lineRule="auto" w:line="240" w:before="120" w:after="120"/>
+              <w:jc w:val="left"/>
+              <w:rPr>
+                <w:rFonts w:ascii="Verdana" w:hAnsi="Verdana"/>
+                <w:lang w:val="en-US"/>
+              </w:rPr>
+            </w:pPr>
+            <w:r>
+              <w:rPr>
+                <w:lang w:val="en-US"/>
+              </w:rPr>
+            </w:r>
+          </w:p>
+          <w:p>
+            <w:pPr>
+              <w:pStyle w:val="Normal"/>
+              <w:widowControl w:val="false"/>
+              <w:suppressAutoHyphens w:val="true"/>
+              <w:spacing w:lineRule="auto" w:line="240" w:before="120" w:after="120"/>
+              <w:jc w:val="left"/>
+              <w:rPr>
+                <w:rFonts w:ascii="Verdana" w:hAnsi="Verdana"/>
+                <w:lang w:val="en-US"/>
+              </w:rPr>
+            </w:pPr>
+            <w:r>
+              <w:rPr>
+                <w:lang w:val="en-US"/>
+              </w:rPr>
+            </w:r>
+          </w:p>
+          <w:p>
+            <w:pPr>
+              <w:pStyle w:val="Normal"/>
+              <w:widowControl w:val="false"/>
+              <w:suppressAutoHyphens w:val="true"/>
+              <w:spacing w:lineRule="auto" w:line="240" w:before="120" w:after="120"/>
+              <w:jc w:val="left"/>
+              <w:rPr>
+                <w:rFonts w:ascii="Verdana" w:hAnsi="Verdana"/>
+                <w:lang w:val="en-US"/>
+              </w:rPr>
+            </w:pPr>
+            <w:r>
+              <w:rPr>
+                <w:lang w:val="en-US"/>
+              </w:rPr>
+            </w:r>
+          </w:p>
+          <w:p>
+            <w:pPr>
+              <w:pStyle w:val="Normal"/>
+              <w:widowControl w:val="false"/>
+              <w:suppressAutoHyphens w:val="true"/>
+              <w:spacing w:lineRule="auto" w:line="240" w:before="120" w:after="120"/>
+              <w:jc w:val="left"/>
+              <w:rPr>
+                <w:rFonts w:ascii="Verdana" w:hAnsi="Verdana"/>
+                <w:lang w:val="en-US"/>
+              </w:rPr>
+            </w:pPr>
+            <w:r>
+              <w:rPr>
+                <w:lang w:val="en-US"/>
+              </w:rPr>
+            </w:r>
+          </w:p>
+          <w:p>
+            <w:pPr>
+              <w:pStyle w:val="Normal"/>
+              <w:widowControl w:val="false"/>
+              <w:suppressAutoHyphens w:val="true"/>
+              <w:spacing w:lineRule="auto" w:line="240" w:before="120" w:after="120"/>
+              <w:jc w:val="left"/>
+              <w:rPr>
+                <w:rFonts w:ascii="Verdana" w:hAnsi="Verdana"/>
+                <w:lang w:val="en-US"/>
+              </w:rPr>
+            </w:pPr>
+            <w:r>
+              <w:rPr>
+                <w:lang w:val="en-US"/>
+              </w:rPr>
+            </w:r>
+          </w:p>
+          <w:p>
+            <w:pPr>
+              <w:pStyle w:val="Normal"/>
+              <w:widowControl w:val="false"/>
+              <w:suppressAutoHyphens w:val="true"/>
+              <w:spacing w:lineRule="auto" w:line="240" w:before="120" w:after="120"/>
+              <w:jc w:val="left"/>
+              <w:rPr>
+                <w:rFonts w:ascii="Verdana" w:hAnsi="Verdana"/>
+                <w:lang w:val="en-US"/>
+              </w:rPr>
+            </w:pPr>
+            <w:r>
+              <w:rPr>
+                <w:lang w:val="en-US"/>
+              </w:rPr>
+            </w:r>
+          </w:p>
+          <w:p>
+            <w:pPr>
+              <w:pStyle w:val="Normal"/>
+              <w:widowControl w:val="false"/>
+              <w:suppressAutoHyphens w:val="true"/>
+              <w:spacing w:lineRule="auto" w:line="240" w:before="120" w:after="120"/>
+              <w:jc w:val="left"/>
+              <w:rPr>
+                <w:rFonts w:ascii="Verdana" w:hAnsi="Verdana"/>
+                <w:lang w:val="en-US"/>
+              </w:rPr>
+            </w:pPr>
+            <w:r>
+              <w:rPr>
+                <w:lang w:val="en-US"/>
+              </w:rPr>
+            </w:r>
+          </w:p>
+          <w:p>
+            <w:pPr>
+              <w:pStyle w:val="Normal"/>
+              <w:widowControl w:val="false"/>
+              <w:suppressAutoHyphens w:val="true"/>
+              <w:spacing w:lineRule="auto" w:line="240" w:before="120" w:after="120"/>
+              <w:jc w:val="left"/>
+              <w:rPr>
+                <w:rFonts w:ascii="Verdana" w:hAnsi="Verdana"/>
+                <w:lang w:val="en-US"/>
+              </w:rPr>
+            </w:pPr>
+            <w:r>
+              <w:rPr>
+                <w:lang w:val="en-US"/>
+              </w:rPr>
+            </w:r>
+          </w:p>
+          <w:p>
+            <w:pPr>
+              <w:pStyle w:val="Normal"/>
+              <w:widowControl w:val="false"/>
+              <w:suppressAutoHyphens w:val="true"/>
+              <w:spacing w:lineRule="auto" w:line="240" w:before="120" w:after="120"/>
+              <w:jc w:val="left"/>
+              <w:rPr>
+                <w:rFonts w:ascii="Verdana" w:hAnsi="Verdana"/>
+                <w:lang w:val="en-US"/>
+              </w:rPr>
+            </w:pPr>
+            <w:r>
+              <w:rPr>
+                <w:lang w:val="en-US"/>
+              </w:rPr>
+            </w:r>
+          </w:p>
+          <w:p>
+            <w:pPr>
+              <w:pStyle w:val="Normal"/>
+              <w:widowControl w:val="false"/>
+              <w:suppressAutoHyphens w:val="true"/>
+              <w:spacing w:lineRule="auto" w:line="240" w:before="120" w:after="120"/>
+              <w:jc w:val="left"/>
+              <w:rPr>
+                <w:rFonts w:ascii="Verdana" w:hAnsi="Verdana"/>
+                <w:lang w:val="en-US"/>
+              </w:rPr>
+            </w:pPr>
+            <w:r>
+              <w:rPr>
+                <w:lang w:val="en-US"/>
+              </w:rPr>
+            </w:r>
+          </w:p>
+          <w:p>
+            <w:pPr>
+              <w:pStyle w:val="Normal"/>
+              <w:widowControl w:val="false"/>
+              <w:suppressAutoHyphens w:val="true"/>
+              <w:spacing w:lineRule="auto" w:line="240" w:before="120" w:after="120"/>
+              <w:jc w:val="left"/>
+              <w:rPr>
+                <w:rFonts w:ascii="Verdana" w:hAnsi="Verdana"/>
+                <w:lang w:val="en-US"/>
+              </w:rPr>
+            </w:pPr>
+            <w:r>
+              <w:rPr>
+                <w:lang w:val="en-US"/>
+              </w:rPr>
+            </w:r>
+          </w:p>
+          <w:p>
+            <w:pPr>
+              <w:pStyle w:val="Normal"/>
+              <w:widowControl w:val="false"/>
+              <w:suppressAutoHyphens w:val="true"/>
+              <w:spacing w:lineRule="auto" w:line="240" w:before="120" w:after="120"/>
+              <w:jc w:val="left"/>
+              <w:rPr>
+                <w:rFonts w:ascii="Verdana" w:hAnsi="Verdana"/>
+                <w:lang w:val="en-US"/>
+              </w:rPr>
+            </w:pPr>
+            <w:r>
+              <w:rPr>
+                <w:lang w:val="en-US"/>
+              </w:rPr>
             </w:r>
           </w:p>
           <w:p>
@@ -5488,25 +5503,7 @@
                 <w:szCs w:val="20"/>
                 <w:lang w:val="en-US" w:eastAsia="en-GB" w:bidi="ar-SA"/>
               </w:rPr>
-              <w:t xml:space="preserve">This DPIA will </w:t>
-            </w:r>
-            <w:r>
-              <w:rPr>
-                <w:rFonts w:eastAsia="Times New Roman" w:cs="Times New Roman"/>
-                <w:kern w:val="0"/>
-                <w:szCs w:val="20"/>
-                <w:lang w:val="en-US" w:eastAsia="en-GB" w:bidi="ar-SA"/>
-              </w:rPr>
-              <w:t>be</w:t>
-            </w:r>
-            <w:r>
-              <w:rPr>
-                <w:rFonts w:eastAsia="Times New Roman" w:cs="Times New Roman"/>
-                <w:kern w:val="0"/>
-                <w:szCs w:val="20"/>
-                <w:lang w:val="en-US" w:eastAsia="en-GB" w:bidi="ar-SA"/>
-              </w:rPr>
-              <w:t xml:space="preserve"> kept under review by:</w:t>
+              <w:t>This DPIA will be kept under review by:</w:t>
             </w:r>
           </w:p>
         </w:tc>
@@ -5632,7 +5629,7 @@
         <w:docPartGallery w:val="Page Numbers (Bottom of Page)"/>
         <w:docPartUnique w:val="true"/>
       </w:docPartObj>
-      <w:id w:val="1186656822"/>
+      <w:id w:val="2103395696"/>
     </w:sdtPr>
     <w:sdtContent>
       <w:p>

</xml_diff>